<commit_message>
report written, project cleaned
</commit_message>
<xml_diff>
--- a/doc/Report.docx
+++ b/doc/Report.docx
@@ -4,35 +4,114 @@
   <w:body>
     <w:p>
       <w:pPr>
+        <w:pStyle w:val="Title"/>
+        <w:rPr>
+          <w:rFonts w:ascii="Times New Roman" w:hAnsi="Times New Roman"/>
+        </w:rPr>
+      </w:pPr>
+      <w:bookmarkStart w:id="0" w:name="_Toc521945553"/>
+      <w:bookmarkStart w:id="1" w:name="_Toc256433456"/>
+      <w:bookmarkStart w:id="2" w:name="_Toc257720006"/>
+      <w:bookmarkStart w:id="3" w:name="_Toc292364273"/>
+      <w:bookmarkStart w:id="4" w:name="_Toc292364307"/>
+      <w:r>
+        <w:rPr>
+          <w:rFonts w:ascii="Times New Roman" w:hAnsi="Times New Roman"/>
+        </w:rPr>
+        <w:t>Testing the effectiveness of using a thesaurus on information retrieval</w:t>
+      </w:r>
+    </w:p>
+    <w:bookmarkEnd w:id="1"/>
+    <w:bookmarkEnd w:id="2"/>
+    <w:bookmarkEnd w:id="3"/>
+    <w:bookmarkEnd w:id="4"/>
+    <w:p>
+      <w:pPr>
+        <w:autoSpaceDE w:val="0"/>
+        <w:autoSpaceDN w:val="0"/>
+        <w:adjustRightInd w:val="0"/>
+        <w:spacing w:line="240" w:lineRule="auto"/>
+        <w:jc w:val="left"/>
+      </w:pPr>
+    </w:p>
+    <w:p>
+      <w:pPr>
+        <w:autoSpaceDE w:val="0"/>
+        <w:autoSpaceDN w:val="0"/>
+        <w:adjustRightInd w:val="0"/>
+        <w:spacing w:line="240" w:lineRule="auto"/>
+        <w:jc w:val="left"/>
+        <w:rPr>
+          <w:rFonts w:ascii="ArialMT" w:hAnsi="Calibri" w:cs="ArialMT"/>
+          <w:color w:val="414649"/>
+          <w:sz w:val="21"/>
+          <w:szCs w:val="21"/>
+          <w:lang w:eastAsia="en-ZA"/>
+        </w:rPr>
+      </w:pPr>
+      <w:r>
+        <w:t>In this project, we set out to test the effectiveness of using a thesaurus to improve the search results of a simple search engine.  To do so a testbed was created, the thesaurus function was implemented and a simple experiment was conducted to compared the performance of the system before and after the thesaurus. The main finding is that the thesaurus increases recall and decrease MAP, NDCG.</w:t>
+      </w:r>
+      <w:r>
+        <w:rPr>
+          <w:rFonts w:ascii="ArialMT" w:hAnsi="Calibri" w:cs="ArialMT"/>
+          <w:color w:val="414649"/>
+          <w:sz w:val="21"/>
+          <w:szCs w:val="21"/>
+          <w:lang w:eastAsia="en-ZA"/>
+        </w:rPr>
+        <w:br/>
+      </w:r>
+    </w:p>
+    <w:p>
+      <w:pPr>
+        <w:autoSpaceDE w:val="0"/>
+        <w:autoSpaceDN w:val="0"/>
+        <w:adjustRightInd w:val="0"/>
+        <w:spacing w:line="240" w:lineRule="auto"/>
+        <w:jc w:val="left"/>
+        <w:rPr>
+          <w:rFonts w:ascii="ArialMT" w:hAnsi="Calibri" w:cs="ArialMT"/>
+          <w:color w:val="414649"/>
+          <w:sz w:val="21"/>
+          <w:szCs w:val="21"/>
+          <w:lang w:eastAsia="en-ZA"/>
+        </w:rPr>
+      </w:pPr>
+    </w:p>
+    <w:p>
+      <w:pPr>
+        <w:pStyle w:val="Heading1"/>
         <w:rPr>
           <w:sz w:val="40"/>
         </w:rPr>
       </w:pPr>
-      <w:bookmarkStart w:id="0" w:name="_Toc521945551"/>
-    </w:p>
-    <w:p>
-      <w:pPr>
-        <w:pStyle w:val="Heading1"/>
+      <w:r>
         <w:rPr>
           <w:sz w:val="40"/>
         </w:rPr>
-      </w:pPr>
+        <w:t>Implementation details</w:t>
+      </w:r>
+      <w:bookmarkEnd w:id="0"/>
       <w:r>
         <w:rPr>
           <w:sz w:val="40"/>
         </w:rPr>
-        <w:t>Testbed Creation</w:t>
-      </w:r>
-      <w:bookmarkEnd w:id="0"/>
-    </w:p>
-    <w:p>
-      <w:bookmarkStart w:id="1" w:name="_GoBack"/>
-      <w:bookmarkEnd w:id="1"/>
+        <w:t xml:space="preserve"> </w:t>
+      </w:r>
+    </w:p>
+    <w:p>
+      <w:pPr>
+        <w:pStyle w:val="Heading2"/>
+      </w:pPr>
+      <w:r>
+        <w:t>Testbed creation</w:t>
+      </w:r>
     </w:p>
     <w:p/>
     <w:p>
       <w:r>
-        <w:t xml:space="preserve">The testbed was created using documents from various </w:t>
+        <w:t xml:space="preserve">The testbed was created using documents from various from the web </w:t>
       </w:r>
       <w:r>
         <w:fldChar w:fldCharType="begin" w:fldLock="1"/>
@@ -59,13 +138,7 @@
         <w:fldChar w:fldCharType="end"/>
       </w:r>
       <w:r>
-        <w:t>.</w:t>
-      </w:r>
-      <w:r>
-        <w:t xml:space="preserve"> </w:t>
-      </w:r>
-      <w:r>
-        <w:t xml:space="preserve"> Three different themes dominate the collection. Food, computer science fields of research and postgraduates scholarships. The three queries are related to these themes. Thus, the three chosen queries are: </w:t>
+        <w:t xml:space="preserve">.  Three different themes dominate the collection. Food, computer science fields of research and postgraduates scholarships. The three queries are related to these themes. Thus, the three chosen queries are: </w:t>
       </w:r>
     </w:p>
     <w:p>
@@ -123,38 +196,22 @@
       </w:r>
     </w:p>
     <w:p>
-      <w:pPr>
-        <w:sectPr>
-          <w:footerReference w:type="default" r:id="rId8"/>
-          <w:pgSz w:w="11906" w:h="16838" w:code="9"/>
-          <w:pgMar w:top="1134" w:right="1134" w:bottom="1134" w:left="1134" w:header="283" w:footer="283" w:gutter="0"/>
-          <w:pgNumType w:start="1"/>
-          <w:cols w:space="708"/>
-          <w:docGrid w:linePitch="360"/>
-        </w:sectPr>
-      </w:pPr>
-      <w:r>
-        <w:t>The length of the queries was kept relatively short on purpose since the simple search system uses an OR rule to get as accurate results as possible at the expense of recall.</w:t>
-      </w:r>
-    </w:p>
-    <w:p>
-      <w:pPr>
-        <w:pStyle w:val="Heading1"/>
-        <w:rPr>
-          <w:sz w:val="40"/>
-        </w:rPr>
-      </w:pPr>
-      <w:bookmarkStart w:id="2" w:name="_Toc521945553"/>
-      <w:r>
-        <w:rPr>
-          <w:sz w:val="40"/>
-        </w:rPr>
-        <w:lastRenderedPageBreak/>
-        <w:t>Implementation details</w:t>
-      </w:r>
-      <w:bookmarkEnd w:id="2"/>
-    </w:p>
-    <w:p/>
+      <w:r>
+        <w:t xml:space="preserve">The length of the queries was kept relatively short on purpose since the simple search system uses an OR rule to get as accurate results as possible. Although the queries were saved in a text files, it was deemed more user friendly to enter the query </w:t>
+      </w:r>
+      <w:r>
+        <w:t xml:space="preserve">as </w:t>
+      </w:r>
+      <w:r>
+        <w:t>command line</w:t>
+      </w:r>
+      <w:r>
+        <w:t xml:space="preserve"> parameter</w:t>
+      </w:r>
+      <w:r>
+        <w:t xml:space="preserve">. </w:t>
+      </w:r>
+    </w:p>
     <w:p>
       <w:pPr>
         <w:pStyle w:val="Heading2"/>
@@ -923,6 +980,7 @@
           <w:szCs w:val="20"/>
           <w:lang w:eastAsia="en-ZA"/>
         </w:rPr>
+        <w:lastRenderedPageBreak/>
         <w:t xml:space="preserve">           </w:t>
       </w:r>
       <w:proofErr w:type="spellStart"/>
@@ -1075,7 +1133,6 @@
         <w:t>.</w:t>
       </w:r>
     </w:p>
-    <w:p/>
     <w:p>
       <w:pPr>
         <w:pStyle w:val="Heading2"/>
@@ -1170,7 +1227,6 @@
             <w:rPr>
               <w:rFonts w:ascii="Cambria Math" w:hAnsi="Cambria Math"/>
             </w:rPr>
-            <w:lastRenderedPageBreak/>
             <m:t>Precision =</m:t>
           </m:r>
           <m:f>
@@ -1462,6 +1518,7 @@
             <w:rPr>
               <w:rFonts w:ascii="Cambria Math" w:hAnsi="Cambria Math"/>
             </w:rPr>
+            <w:lastRenderedPageBreak/>
             <m:t>NDCG =</m:t>
           </m:r>
           <m:f>
@@ -1589,83 +1646,109 @@
       </w:r>
     </w:p>
     <w:p>
-      <m:oMathPara>
-        <m:oMath>
-          <m:r>
-            <m:rPr>
-              <m:sty m:val="p"/>
-            </m:rPr>
-            <w:rPr>
-              <w:rFonts w:ascii="Cambria Math" w:hAnsi="Cambria Math"/>
-            </w:rPr>
-            <w:br/>
-          </m:r>
-        </m:oMath>
-      </m:oMathPara>
+      <w:pPr>
+        <w:pStyle w:val="ListParagraph"/>
+        <w:spacing w:after="100" w:afterAutospacing="1"/>
+        <w:ind w:left="0"/>
+      </w:pPr>
+    </w:p>
+    <w:p>
+      <w:pPr>
+        <w:pStyle w:val="ListParagraph"/>
+        <w:ind w:left="0"/>
+      </w:pPr>
+    </w:p>
+    <w:p>
+      <w:pPr>
+        <w:pStyle w:val="Heading1"/>
+      </w:pPr>
+      <w:bookmarkStart w:id="5" w:name="_Toc521945555"/>
+      <w:r>
+        <w:t>Results</w:t>
+      </w:r>
+      <w:bookmarkEnd w:id="5"/>
+      <w:r>
+        <w:t xml:space="preserve"> and Analysis</w:t>
+      </w:r>
     </w:p>
     <w:p/>
-    <w:p/>
-    <w:p/>
-    <w:p>
-      <w:pPr>
-        <w:rPr>
-          <w:rFonts w:ascii="Times New Roman" w:hAnsi="Times New Roman"/>
-        </w:rPr>
-      </w:pPr>
-    </w:p>
-    <w:p>
-      <w:pPr>
-        <w:rPr>
-          <w:rFonts w:ascii="Times New Roman" w:hAnsi="Times New Roman"/>
-        </w:rPr>
-      </w:pPr>
-    </w:p>
-    <w:p>
-      <w:pPr>
-        <w:sectPr>
-          <w:pgSz w:w="11906" w:h="16838" w:code="9"/>
-          <w:pgMar w:top="1134" w:right="1134" w:bottom="1134" w:left="1134" w:header="283" w:footer="283" w:gutter="0"/>
-          <w:cols w:space="708"/>
-          <w:docGrid w:linePitch="360"/>
-        </w:sectPr>
-      </w:pPr>
-    </w:p>
-    <w:p>
-      <w:pPr>
-        <w:pStyle w:val="Heading1"/>
-      </w:pPr>
-      <w:bookmarkStart w:id="3" w:name="_Toc521945555"/>
-      <w:r>
-        <w:lastRenderedPageBreak/>
-        <w:t>Results</w:t>
-      </w:r>
-      <w:bookmarkEnd w:id="3"/>
-    </w:p>
-    <w:p/>
+    <w:p>
+      <w:pPr>
+        <w:pStyle w:val="Caption"/>
+        <w:rPr>
+          <w:sz w:val="20"/>
+        </w:rPr>
+      </w:pPr>
+      <w:r>
+        <w:rPr>
+          <w:sz w:val="20"/>
+        </w:rPr>
+        <w:t xml:space="preserve">Table </w:t>
+      </w:r>
+      <w:r>
+        <w:rPr>
+          <w:sz w:val="20"/>
+        </w:rPr>
+        <w:fldChar w:fldCharType="begin"/>
+      </w:r>
+      <w:r>
+        <w:rPr>
+          <w:sz w:val="20"/>
+        </w:rPr>
+        <w:instrText xml:space="preserve"> SEQ Table \* ARABIC </w:instrText>
+      </w:r>
+      <w:r>
+        <w:rPr>
+          <w:sz w:val="20"/>
+        </w:rPr>
+        <w:fldChar w:fldCharType="separate"/>
+      </w:r>
+      <w:r>
+        <w:rPr>
+          <w:noProof/>
+          <w:sz w:val="20"/>
+        </w:rPr>
+        <w:t>1</w:t>
+      </w:r>
+      <w:r>
+        <w:rPr>
+          <w:sz w:val="20"/>
+        </w:rPr>
+        <w:fldChar w:fldCharType="end"/>
+      </w:r>
+      <w:r>
+        <w:rPr>
+          <w:sz w:val="20"/>
+        </w:rPr>
+        <w:t>: Simple Search Performance Before and After Thesaurus</w:t>
+      </w:r>
+    </w:p>
     <w:tbl>
       <w:tblPr>
-        <w:tblStyle w:val="TableGrid"/>
-        <w:tblW w:w="0" w:type="auto"/>
+        <w:tblStyle w:val="GridTable1Light-Accent1"/>
+        <w:tblW w:w="9656" w:type="dxa"/>
         <w:tblLook w:val="04A0" w:firstRow="1" w:lastRow="0" w:firstColumn="1" w:lastColumn="0" w:noHBand="0" w:noVBand="1"/>
       </w:tblPr>
       <w:tblGrid>
-        <w:gridCol w:w="1067"/>
-        <w:gridCol w:w="1068"/>
-        <w:gridCol w:w="1066"/>
-        <w:gridCol w:w="1093"/>
-        <w:gridCol w:w="1066"/>
-        <w:gridCol w:w="1068"/>
-        <w:gridCol w:w="1066"/>
-        <w:gridCol w:w="1068"/>
-        <w:gridCol w:w="1066"/>
+        <w:gridCol w:w="1132"/>
+        <w:gridCol w:w="955"/>
+        <w:gridCol w:w="1022"/>
+        <w:gridCol w:w="1070"/>
+        <w:gridCol w:w="1021"/>
+        <w:gridCol w:w="1193"/>
+        <w:gridCol w:w="1194"/>
+        <w:gridCol w:w="1048"/>
+        <w:gridCol w:w="1021"/>
       </w:tblGrid>
       <w:tr>
         <w:trPr>
-          <w:trHeight w:val="378"/>
+          <w:cnfStyle w:val="100000000000" w:firstRow="1" w:lastRow="0" w:firstColumn="0" w:lastColumn="0" w:oddVBand="0" w:evenVBand="0" w:oddHBand="0" w:evenHBand="0" w:firstRowFirstColumn="0" w:firstRowLastColumn="0" w:lastRowFirstColumn="0" w:lastRowLastColumn="0"/>
+          <w:trHeight w:val="442"/>
         </w:trPr>
         <w:tc>
           <w:tcPr>
-            <w:tcW w:w="1067" w:type="dxa"/>
+            <w:cnfStyle w:val="001000000000" w:firstRow="0" w:lastRow="0" w:firstColumn="1" w:lastColumn="0" w:oddVBand="0" w:evenVBand="0" w:oddHBand="0" w:evenHBand="0" w:firstRowFirstColumn="0" w:firstRowLastColumn="0" w:lastRowFirstColumn="0" w:lastRowLastColumn="0"/>
+            <w:tcW w:w="1132" w:type="dxa"/>
             <w:tcBorders>
               <w:top w:val="nil"/>
               <w:left w:val="nil"/>
@@ -1676,19 +1759,19 @@
         </w:tc>
         <w:tc>
           <w:tcPr>
-            <w:tcW w:w="2134" w:type="dxa"/>
+            <w:tcW w:w="1977" w:type="dxa"/>
             <w:gridSpan w:val="2"/>
           </w:tcPr>
           <w:p>
             <w:pPr>
+              <w:cnfStyle w:val="100000000000" w:firstRow="1" w:lastRow="0" w:firstColumn="0" w:lastColumn="0" w:oddVBand="0" w:evenVBand="0" w:oddHBand="0" w:evenHBand="0" w:firstRowFirstColumn="0" w:firstRowLastColumn="0" w:lastRowFirstColumn="0" w:lastRowLastColumn="0"/>
               <w:rPr>
-                <w:b/>
+                <w:b w:val="0"/>
                 <w:sz w:val="28"/>
               </w:rPr>
             </w:pPr>
             <w:r>
               <w:rPr>
-                <w:b/>
                 <w:sz w:val="28"/>
               </w:rPr>
               <w:t>Recall</w:t>
@@ -1697,19 +1780,19 @@
         </w:tc>
         <w:tc>
           <w:tcPr>
-            <w:tcW w:w="2159" w:type="dxa"/>
+            <w:tcW w:w="2091" w:type="dxa"/>
             <w:gridSpan w:val="2"/>
           </w:tcPr>
           <w:p>
             <w:pPr>
+              <w:cnfStyle w:val="100000000000" w:firstRow="1" w:lastRow="0" w:firstColumn="0" w:lastColumn="0" w:oddVBand="0" w:evenVBand="0" w:oddHBand="0" w:evenHBand="0" w:firstRowFirstColumn="0" w:firstRowLastColumn="0" w:lastRowFirstColumn="0" w:lastRowLastColumn="0"/>
               <w:rPr>
-                <w:b/>
+                <w:b w:val="0"/>
                 <w:sz w:val="28"/>
               </w:rPr>
             </w:pPr>
             <w:r>
               <w:rPr>
-                <w:b/>
                 <w:sz w:val="28"/>
               </w:rPr>
               <w:t>Precision</w:t>
@@ -1718,19 +1801,19 @@
         </w:tc>
         <w:tc>
           <w:tcPr>
-            <w:tcW w:w="2134" w:type="dxa"/>
+            <w:tcW w:w="2387" w:type="dxa"/>
             <w:gridSpan w:val="2"/>
           </w:tcPr>
           <w:p>
             <w:pPr>
+              <w:cnfStyle w:val="100000000000" w:firstRow="1" w:lastRow="0" w:firstColumn="0" w:lastColumn="0" w:oddVBand="0" w:evenVBand="0" w:oddHBand="0" w:evenHBand="0" w:firstRowFirstColumn="0" w:firstRowLastColumn="0" w:lastRowFirstColumn="0" w:lastRowLastColumn="0"/>
               <w:rPr>
-                <w:b/>
+                <w:b w:val="0"/>
                 <w:sz w:val="28"/>
               </w:rPr>
             </w:pPr>
             <w:r>
               <w:rPr>
-                <w:b/>
                 <w:sz w:val="28"/>
               </w:rPr>
               <w:t>AP</w:t>
@@ -1739,19 +1822,19 @@
         </w:tc>
         <w:tc>
           <w:tcPr>
-            <w:tcW w:w="2134" w:type="dxa"/>
+            <w:tcW w:w="2069" w:type="dxa"/>
             <w:gridSpan w:val="2"/>
           </w:tcPr>
           <w:p>
             <w:pPr>
+              <w:cnfStyle w:val="100000000000" w:firstRow="1" w:lastRow="0" w:firstColumn="0" w:lastColumn="0" w:oddVBand="0" w:evenVBand="0" w:oddHBand="0" w:evenHBand="0" w:firstRowFirstColumn="0" w:firstRowLastColumn="0" w:lastRowFirstColumn="0" w:lastRowLastColumn="0"/>
               <w:rPr>
-                <w:b/>
+                <w:b w:val="0"/>
                 <w:sz w:val="28"/>
               </w:rPr>
             </w:pPr>
             <w:r>
               <w:rPr>
-                <w:b/>
                 <w:sz w:val="28"/>
               </w:rPr>
               <w:t>NDCG</w:t>
@@ -1761,11 +1844,12 @@
       </w:tr>
       <w:tr>
         <w:trPr>
-          <w:trHeight w:val="378"/>
+          <w:trHeight w:val="334"/>
         </w:trPr>
         <w:tc>
           <w:tcPr>
-            <w:tcW w:w="1067" w:type="dxa"/>
+            <w:cnfStyle w:val="001000000000" w:firstRow="0" w:lastRow="0" w:firstColumn="1" w:lastColumn="0" w:oddVBand="0" w:evenVBand="0" w:oddHBand="0" w:evenHBand="0" w:firstRowFirstColumn="0" w:firstRowLastColumn="0" w:lastRowFirstColumn="0" w:lastRowLastColumn="0"/>
+            <w:tcW w:w="1132" w:type="dxa"/>
             <w:tcBorders>
               <w:top w:val="nil"/>
               <w:left w:val="nil"/>
@@ -1775,10 +1859,11 @@
         </w:tc>
         <w:tc>
           <w:tcPr>
-            <w:tcW w:w="1068" w:type="dxa"/>
+            <w:tcW w:w="955" w:type="dxa"/>
           </w:tcPr>
           <w:p>
             <w:pPr>
+              <w:cnfStyle w:val="000000000000" w:firstRow="0" w:lastRow="0" w:firstColumn="0" w:lastColumn="0" w:oddVBand="0" w:evenVBand="0" w:oddHBand="0" w:evenHBand="0" w:firstRowFirstColumn="0" w:firstRowLastColumn="0" w:lastRowFirstColumn="0" w:lastRowLastColumn="0"/>
               <w:rPr>
                 <w:b/>
                 <w:i/>
@@ -1797,10 +1882,11 @@
         </w:tc>
         <w:tc>
           <w:tcPr>
-            <w:tcW w:w="1066" w:type="dxa"/>
+            <w:tcW w:w="1021" w:type="dxa"/>
           </w:tcPr>
           <w:p>
             <w:pPr>
+              <w:cnfStyle w:val="000000000000" w:firstRow="0" w:lastRow="0" w:firstColumn="0" w:lastColumn="0" w:oddVBand="0" w:evenVBand="0" w:oddHBand="0" w:evenHBand="0" w:firstRowFirstColumn="0" w:firstRowLastColumn="0" w:lastRowFirstColumn="0" w:lastRowLastColumn="0"/>
               <w:rPr>
                 <w:b/>
                 <w:i/>
@@ -1819,10 +1905,11 @@
         </w:tc>
         <w:tc>
           <w:tcPr>
-            <w:tcW w:w="1093" w:type="dxa"/>
+            <w:tcW w:w="1070" w:type="dxa"/>
           </w:tcPr>
           <w:p>
             <w:pPr>
+              <w:cnfStyle w:val="000000000000" w:firstRow="0" w:lastRow="0" w:firstColumn="0" w:lastColumn="0" w:oddVBand="0" w:evenVBand="0" w:oddHBand="0" w:evenHBand="0" w:firstRowFirstColumn="0" w:firstRowLastColumn="0" w:lastRowFirstColumn="0" w:lastRowLastColumn="0"/>
               <w:rPr>
                 <w:b/>
                 <w:i/>
@@ -1841,10 +1928,11 @@
         </w:tc>
         <w:tc>
           <w:tcPr>
-            <w:tcW w:w="1066" w:type="dxa"/>
+            <w:tcW w:w="1021" w:type="dxa"/>
           </w:tcPr>
           <w:p>
             <w:pPr>
+              <w:cnfStyle w:val="000000000000" w:firstRow="0" w:lastRow="0" w:firstColumn="0" w:lastColumn="0" w:oddVBand="0" w:evenVBand="0" w:oddHBand="0" w:evenHBand="0" w:firstRowFirstColumn="0" w:firstRowLastColumn="0" w:lastRowFirstColumn="0" w:lastRowLastColumn="0"/>
               <w:rPr>
                 <w:b/>
                 <w:i/>
@@ -1863,10 +1951,11 @@
         </w:tc>
         <w:tc>
           <w:tcPr>
-            <w:tcW w:w="1068" w:type="dxa"/>
+            <w:tcW w:w="1193" w:type="dxa"/>
           </w:tcPr>
           <w:p>
             <w:pPr>
+              <w:cnfStyle w:val="000000000000" w:firstRow="0" w:lastRow="0" w:firstColumn="0" w:lastColumn="0" w:oddVBand="0" w:evenVBand="0" w:oddHBand="0" w:evenHBand="0" w:firstRowFirstColumn="0" w:firstRowLastColumn="0" w:lastRowFirstColumn="0" w:lastRowLastColumn="0"/>
               <w:rPr>
                 <w:b/>
                 <w:i/>
@@ -1885,10 +1974,11 @@
         </w:tc>
         <w:tc>
           <w:tcPr>
-            <w:tcW w:w="1066" w:type="dxa"/>
+            <w:tcW w:w="1193" w:type="dxa"/>
           </w:tcPr>
           <w:p>
             <w:pPr>
+              <w:cnfStyle w:val="000000000000" w:firstRow="0" w:lastRow="0" w:firstColumn="0" w:lastColumn="0" w:oddVBand="0" w:evenVBand="0" w:oddHBand="0" w:evenHBand="0" w:firstRowFirstColumn="0" w:firstRowLastColumn="0" w:lastRowFirstColumn="0" w:lastRowLastColumn="0"/>
               <w:rPr>
                 <w:b/>
                 <w:i/>
@@ -1907,10 +1997,11 @@
         </w:tc>
         <w:tc>
           <w:tcPr>
-            <w:tcW w:w="1068" w:type="dxa"/>
+            <w:tcW w:w="1048" w:type="dxa"/>
           </w:tcPr>
           <w:p>
             <w:pPr>
+              <w:cnfStyle w:val="000000000000" w:firstRow="0" w:lastRow="0" w:firstColumn="0" w:lastColumn="0" w:oddVBand="0" w:evenVBand="0" w:oddHBand="0" w:evenHBand="0" w:firstRowFirstColumn="0" w:firstRowLastColumn="0" w:lastRowFirstColumn="0" w:lastRowLastColumn="0"/>
               <w:rPr>
                 <w:b/>
                 <w:i/>
@@ -1929,10 +2020,11 @@
         </w:tc>
         <w:tc>
           <w:tcPr>
-            <w:tcW w:w="1066" w:type="dxa"/>
+            <w:tcW w:w="1021" w:type="dxa"/>
           </w:tcPr>
           <w:p>
             <w:pPr>
+              <w:cnfStyle w:val="000000000000" w:firstRow="0" w:lastRow="0" w:firstColumn="0" w:lastColumn="0" w:oddVBand="0" w:evenVBand="0" w:oddHBand="0" w:evenHBand="0" w:firstRowFirstColumn="0" w:firstRowLastColumn="0" w:lastRowFirstColumn="0" w:lastRowLastColumn="0"/>
               <w:rPr>
                 <w:b/>
                 <w:i/>
@@ -1952,11 +2044,12 @@
       </w:tr>
       <w:tr>
         <w:trPr>
-          <w:trHeight w:val="378"/>
+          <w:trHeight w:val="368"/>
         </w:trPr>
         <w:tc>
           <w:tcPr>
-            <w:tcW w:w="1067" w:type="dxa"/>
+            <w:cnfStyle w:val="001000000000" w:firstRow="0" w:lastRow="0" w:firstColumn="1" w:lastColumn="0" w:oddVBand="0" w:evenVBand="0" w:oddHBand="0" w:evenHBand="0" w:firstRowFirstColumn="0" w:firstRowLastColumn="0" w:lastRowFirstColumn="0" w:lastRowLastColumn="0"/>
+            <w:tcW w:w="1132" w:type="dxa"/>
           </w:tcPr>
           <w:p>
             <w:pPr>
@@ -1976,9 +2069,12 @@
         </w:tc>
         <w:tc>
           <w:tcPr>
-            <w:tcW w:w="1068" w:type="dxa"/>
+            <w:tcW w:w="955" w:type="dxa"/>
           </w:tcPr>
           <w:p>
+            <w:pPr>
+              <w:cnfStyle w:val="000000000000" w:firstRow="0" w:lastRow="0" w:firstColumn="0" w:lastColumn="0" w:oddVBand="0" w:evenVBand="0" w:oddHBand="0" w:evenHBand="0" w:firstRowFirstColumn="0" w:firstRowLastColumn="0" w:lastRowFirstColumn="0" w:lastRowLastColumn="0"/>
+            </w:pPr>
             <w:r>
               <w:t>0.80</w:t>
             </w:r>
@@ -1986,9 +2082,12 @@
         </w:tc>
         <w:tc>
           <w:tcPr>
-            <w:tcW w:w="1066" w:type="dxa"/>
+            <w:tcW w:w="1021" w:type="dxa"/>
           </w:tcPr>
           <w:p>
+            <w:pPr>
+              <w:cnfStyle w:val="000000000000" w:firstRow="0" w:lastRow="0" w:firstColumn="0" w:lastColumn="0" w:oddVBand="0" w:evenVBand="0" w:oddHBand="0" w:evenHBand="0" w:firstRowFirstColumn="0" w:firstRowLastColumn="0" w:lastRowFirstColumn="0" w:lastRowLastColumn="0"/>
+            </w:pPr>
             <w:r>
               <w:t>1.00</w:t>
             </w:r>
@@ -1996,9 +2095,12 @@
         </w:tc>
         <w:tc>
           <w:tcPr>
-            <w:tcW w:w="1093" w:type="dxa"/>
+            <w:tcW w:w="1070" w:type="dxa"/>
           </w:tcPr>
           <w:p>
+            <w:pPr>
+              <w:cnfStyle w:val="000000000000" w:firstRow="0" w:lastRow="0" w:firstColumn="0" w:lastColumn="0" w:oddVBand="0" w:evenVBand="0" w:oddHBand="0" w:evenHBand="0" w:firstRowFirstColumn="0" w:firstRowLastColumn="0" w:lastRowFirstColumn="0" w:lastRowLastColumn="0"/>
+            </w:pPr>
             <w:r>
               <w:t>0.50</w:t>
             </w:r>
@@ -2006,9 +2108,12 @@
         </w:tc>
         <w:tc>
           <w:tcPr>
-            <w:tcW w:w="1066" w:type="dxa"/>
+            <w:tcW w:w="1021" w:type="dxa"/>
           </w:tcPr>
           <w:p>
+            <w:pPr>
+              <w:cnfStyle w:val="000000000000" w:firstRow="0" w:lastRow="0" w:firstColumn="0" w:lastColumn="0" w:oddVBand="0" w:evenVBand="0" w:oddHBand="0" w:evenHBand="0" w:firstRowFirstColumn="0" w:firstRowLastColumn="0" w:lastRowFirstColumn="0" w:lastRowLastColumn="0"/>
+            </w:pPr>
             <w:r>
               <w:t>0.50</w:t>
             </w:r>
@@ -2016,9 +2121,12 @@
         </w:tc>
         <w:tc>
           <w:tcPr>
-            <w:tcW w:w="1068" w:type="dxa"/>
+            <w:tcW w:w="1193" w:type="dxa"/>
           </w:tcPr>
           <w:p>
+            <w:pPr>
+              <w:cnfStyle w:val="000000000000" w:firstRow="0" w:lastRow="0" w:firstColumn="0" w:lastColumn="0" w:oddVBand="0" w:evenVBand="0" w:oddHBand="0" w:evenHBand="0" w:firstRowFirstColumn="0" w:firstRowLastColumn="0" w:lastRowFirstColumn="0" w:lastRowLastColumn="0"/>
+            </w:pPr>
             <w:r>
               <w:t>0.67</w:t>
             </w:r>
@@ -2026,9 +2134,12 @@
         </w:tc>
         <w:tc>
           <w:tcPr>
-            <w:tcW w:w="1066" w:type="dxa"/>
+            <w:tcW w:w="1193" w:type="dxa"/>
           </w:tcPr>
           <w:p>
+            <w:pPr>
+              <w:cnfStyle w:val="000000000000" w:firstRow="0" w:lastRow="0" w:firstColumn="0" w:lastColumn="0" w:oddVBand="0" w:evenVBand="0" w:oddHBand="0" w:evenHBand="0" w:firstRowFirstColumn="0" w:firstRowLastColumn="0" w:lastRowFirstColumn="0" w:lastRowLastColumn="0"/>
+            </w:pPr>
             <w:r>
               <w:t>0.59</w:t>
             </w:r>
@@ -2036,9 +2147,12 @@
         </w:tc>
         <w:tc>
           <w:tcPr>
-            <w:tcW w:w="1068" w:type="dxa"/>
+            <w:tcW w:w="1048" w:type="dxa"/>
           </w:tcPr>
           <w:p>
+            <w:pPr>
+              <w:cnfStyle w:val="000000000000" w:firstRow="0" w:lastRow="0" w:firstColumn="0" w:lastColumn="0" w:oddVBand="0" w:evenVBand="0" w:oddHBand="0" w:evenHBand="0" w:firstRowFirstColumn="0" w:firstRowLastColumn="0" w:lastRowFirstColumn="0" w:lastRowLastColumn="0"/>
+            </w:pPr>
             <w:r>
               <w:t>0.92</w:t>
             </w:r>
@@ -2046,11 +2160,12 @@
         </w:tc>
         <w:tc>
           <w:tcPr>
-            <w:tcW w:w="1066" w:type="dxa"/>
+            <w:tcW w:w="1021" w:type="dxa"/>
           </w:tcPr>
           <w:p>
             <w:pPr>
               <w:jc w:val="left"/>
+              <w:cnfStyle w:val="000000000000" w:firstRow="0" w:lastRow="0" w:firstColumn="0" w:lastColumn="0" w:oddVBand="0" w:evenVBand="0" w:oddHBand="0" w:evenHBand="0" w:firstRowFirstColumn="0" w:firstRowLastColumn="0" w:lastRowFirstColumn="0" w:lastRowLastColumn="0"/>
             </w:pPr>
             <w:r>
               <w:t>0.89</w:t>
@@ -2060,11 +2175,12 @@
       </w:tr>
       <w:tr>
         <w:trPr>
-          <w:trHeight w:val="378"/>
+          <w:trHeight w:val="413"/>
         </w:trPr>
         <w:tc>
           <w:tcPr>
-            <w:tcW w:w="1067" w:type="dxa"/>
+            <w:cnfStyle w:val="001000000000" w:firstRow="0" w:lastRow="0" w:firstColumn="1" w:lastColumn="0" w:oddVBand="0" w:evenVBand="0" w:oddHBand="0" w:evenHBand="0" w:firstRowFirstColumn="0" w:firstRowLastColumn="0" w:lastRowFirstColumn="0" w:lastRowLastColumn="0"/>
+            <w:tcW w:w="1132" w:type="dxa"/>
           </w:tcPr>
           <w:p>
             <w:pPr>
@@ -2084,9 +2200,12 @@
         </w:tc>
         <w:tc>
           <w:tcPr>
-            <w:tcW w:w="1068" w:type="dxa"/>
+            <w:tcW w:w="955" w:type="dxa"/>
           </w:tcPr>
           <w:p>
+            <w:pPr>
+              <w:cnfStyle w:val="000000000000" w:firstRow="0" w:lastRow="0" w:firstColumn="0" w:lastColumn="0" w:oddVBand="0" w:evenVBand="0" w:oddHBand="0" w:evenHBand="0" w:firstRowFirstColumn="0" w:firstRowLastColumn="0" w:lastRowFirstColumn="0" w:lastRowLastColumn="0"/>
+            </w:pPr>
             <w:r>
               <w:t>0.375</w:t>
             </w:r>
@@ -2094,9 +2213,12 @@
         </w:tc>
         <w:tc>
           <w:tcPr>
-            <w:tcW w:w="1066" w:type="dxa"/>
+            <w:tcW w:w="1021" w:type="dxa"/>
           </w:tcPr>
           <w:p>
+            <w:pPr>
+              <w:cnfStyle w:val="000000000000" w:firstRow="0" w:lastRow="0" w:firstColumn="0" w:lastColumn="0" w:oddVBand="0" w:evenVBand="0" w:oddHBand="0" w:evenHBand="0" w:firstRowFirstColumn="0" w:firstRowLastColumn="0" w:lastRowFirstColumn="0" w:lastRowLastColumn="0"/>
+            </w:pPr>
             <w:r>
               <w:t>1.00</w:t>
             </w:r>
@@ -2104,9 +2226,12 @@
         </w:tc>
         <w:tc>
           <w:tcPr>
-            <w:tcW w:w="1093" w:type="dxa"/>
+            <w:tcW w:w="1070" w:type="dxa"/>
           </w:tcPr>
           <w:p>
+            <w:pPr>
+              <w:cnfStyle w:val="000000000000" w:firstRow="0" w:lastRow="0" w:firstColumn="0" w:lastColumn="0" w:oddVBand="0" w:evenVBand="0" w:oddHBand="0" w:evenHBand="0" w:firstRowFirstColumn="0" w:firstRowLastColumn="0" w:lastRowFirstColumn="0" w:lastRowLastColumn="0"/>
+            </w:pPr>
             <w:r>
               <w:t>1.00</w:t>
             </w:r>
@@ -2114,9 +2239,12 @@
         </w:tc>
         <w:tc>
           <w:tcPr>
-            <w:tcW w:w="1066" w:type="dxa"/>
+            <w:tcW w:w="1021" w:type="dxa"/>
           </w:tcPr>
           <w:p>
+            <w:pPr>
+              <w:cnfStyle w:val="000000000000" w:firstRow="0" w:lastRow="0" w:firstColumn="0" w:lastColumn="0" w:oddVBand="0" w:evenVBand="0" w:oddHBand="0" w:evenHBand="0" w:firstRowFirstColumn="0" w:firstRowLastColumn="0" w:lastRowFirstColumn="0" w:lastRowLastColumn="0"/>
+            </w:pPr>
             <w:r>
               <w:t>0.89</w:t>
             </w:r>
@@ -2124,9 +2252,12 @@
         </w:tc>
         <w:tc>
           <w:tcPr>
-            <w:tcW w:w="1068" w:type="dxa"/>
+            <w:tcW w:w="1193" w:type="dxa"/>
           </w:tcPr>
           <w:p>
+            <w:pPr>
+              <w:cnfStyle w:val="000000000000" w:firstRow="0" w:lastRow="0" w:firstColumn="0" w:lastColumn="0" w:oddVBand="0" w:evenVBand="0" w:oddHBand="0" w:evenHBand="0" w:firstRowFirstColumn="0" w:firstRowLastColumn="0" w:lastRowFirstColumn="0" w:lastRowLastColumn="0"/>
+            </w:pPr>
             <w:r>
               <w:t>1.00</w:t>
             </w:r>
@@ -2134,9 +2265,12 @@
         </w:tc>
         <w:tc>
           <w:tcPr>
-            <w:tcW w:w="1066" w:type="dxa"/>
+            <w:tcW w:w="1193" w:type="dxa"/>
           </w:tcPr>
           <w:p>
+            <w:pPr>
+              <w:cnfStyle w:val="000000000000" w:firstRow="0" w:lastRow="0" w:firstColumn="0" w:lastColumn="0" w:oddVBand="0" w:evenVBand="0" w:oddHBand="0" w:evenHBand="0" w:firstRowFirstColumn="0" w:firstRowLastColumn="0" w:lastRowFirstColumn="0" w:lastRowLastColumn="0"/>
+            </w:pPr>
             <w:r>
               <w:t>0.99</w:t>
             </w:r>
@@ -2144,9 +2278,12 @@
         </w:tc>
         <w:tc>
           <w:tcPr>
-            <w:tcW w:w="1068" w:type="dxa"/>
+            <w:tcW w:w="1048" w:type="dxa"/>
           </w:tcPr>
           <w:p>
+            <w:pPr>
+              <w:cnfStyle w:val="000000000000" w:firstRow="0" w:lastRow="0" w:firstColumn="0" w:lastColumn="0" w:oddVBand="0" w:evenVBand="0" w:oddHBand="0" w:evenHBand="0" w:firstRowFirstColumn="0" w:firstRowLastColumn="0" w:lastRowFirstColumn="0" w:lastRowLastColumn="0"/>
+            </w:pPr>
             <w:r>
               <w:t>1.00</w:t>
             </w:r>
@@ -2154,9 +2291,12 @@
         </w:tc>
         <w:tc>
           <w:tcPr>
-            <w:tcW w:w="1066" w:type="dxa"/>
+            <w:tcW w:w="1021" w:type="dxa"/>
           </w:tcPr>
           <w:p>
+            <w:pPr>
+              <w:cnfStyle w:val="000000000000" w:firstRow="0" w:lastRow="0" w:firstColumn="0" w:lastColumn="0" w:oddVBand="0" w:evenVBand="0" w:oddHBand="0" w:evenHBand="0" w:firstRowFirstColumn="0" w:firstRowLastColumn="0" w:lastRowFirstColumn="0" w:lastRowLastColumn="0"/>
+            </w:pPr>
             <w:r>
               <w:t>1.00</w:t>
             </w:r>
@@ -2165,14 +2305,12 @@
       </w:tr>
       <w:tr>
         <w:trPr>
-          <w:trHeight w:val="378"/>
+          <w:trHeight w:val="346"/>
         </w:trPr>
         <w:tc>
           <w:tcPr>
-            <w:tcW w:w="1067" w:type="dxa"/>
-            <w:tcBorders>
-              <w:bottom w:val="single" w:sz="4" w:space="0" w:color="000000"/>
-            </w:tcBorders>
+            <w:cnfStyle w:val="001000000000" w:firstRow="0" w:lastRow="0" w:firstColumn="1" w:lastColumn="0" w:oddVBand="0" w:evenVBand="0" w:oddHBand="0" w:evenHBand="0" w:firstRowFirstColumn="0" w:firstRowLastColumn="0" w:lastRowFirstColumn="0" w:lastRowLastColumn="0"/>
+            <w:tcW w:w="1132" w:type="dxa"/>
           </w:tcPr>
           <w:p>
             <w:pPr>
@@ -2192,12 +2330,12 @@
         </w:tc>
         <w:tc>
           <w:tcPr>
-            <w:tcW w:w="1068" w:type="dxa"/>
-            <w:tcBorders>
-              <w:bottom w:val="single" w:sz="4" w:space="0" w:color="000000"/>
-            </w:tcBorders>
+            <w:tcW w:w="955" w:type="dxa"/>
           </w:tcPr>
           <w:p>
+            <w:pPr>
+              <w:cnfStyle w:val="000000000000" w:firstRow="0" w:lastRow="0" w:firstColumn="0" w:lastColumn="0" w:oddVBand="0" w:evenVBand="0" w:oddHBand="0" w:evenHBand="0" w:firstRowFirstColumn="0" w:firstRowLastColumn="0" w:lastRowFirstColumn="0" w:lastRowLastColumn="0"/>
+            </w:pPr>
             <w:r>
               <w:t>0.75</w:t>
             </w:r>
@@ -2205,12 +2343,12 @@
         </w:tc>
         <w:tc>
           <w:tcPr>
-            <w:tcW w:w="1066" w:type="dxa"/>
-            <w:tcBorders>
-              <w:bottom w:val="single" w:sz="4" w:space="0" w:color="000000"/>
-            </w:tcBorders>
+            <w:tcW w:w="1021" w:type="dxa"/>
           </w:tcPr>
           <w:p>
+            <w:pPr>
+              <w:cnfStyle w:val="000000000000" w:firstRow="0" w:lastRow="0" w:firstColumn="0" w:lastColumn="0" w:oddVBand="0" w:evenVBand="0" w:oddHBand="0" w:evenHBand="0" w:firstRowFirstColumn="0" w:firstRowLastColumn="0" w:lastRowFirstColumn="0" w:lastRowLastColumn="0"/>
+            </w:pPr>
             <w:r>
               <w:t>0.88</w:t>
             </w:r>
@@ -2218,12 +2356,12 @@
         </w:tc>
         <w:tc>
           <w:tcPr>
-            <w:tcW w:w="1093" w:type="dxa"/>
-            <w:tcBorders>
-              <w:bottom w:val="single" w:sz="4" w:space="0" w:color="000000"/>
-            </w:tcBorders>
+            <w:tcW w:w="1070" w:type="dxa"/>
           </w:tcPr>
           <w:p>
+            <w:pPr>
+              <w:cnfStyle w:val="000000000000" w:firstRow="0" w:lastRow="0" w:firstColumn="0" w:lastColumn="0" w:oddVBand="0" w:evenVBand="0" w:oddHBand="0" w:evenHBand="0" w:firstRowFirstColumn="0" w:firstRowLastColumn="0" w:lastRowFirstColumn="0" w:lastRowLastColumn="0"/>
+            </w:pPr>
             <w:r>
               <w:t>0.60</w:t>
             </w:r>
@@ -2231,9 +2369,12 @@
         </w:tc>
         <w:tc>
           <w:tcPr>
-            <w:tcW w:w="1066" w:type="dxa"/>
+            <w:tcW w:w="1021" w:type="dxa"/>
           </w:tcPr>
           <w:p>
+            <w:pPr>
+              <w:cnfStyle w:val="000000000000" w:firstRow="0" w:lastRow="0" w:firstColumn="0" w:lastColumn="0" w:oddVBand="0" w:evenVBand="0" w:oddHBand="0" w:evenHBand="0" w:firstRowFirstColumn="0" w:firstRowLastColumn="0" w:lastRowFirstColumn="0" w:lastRowLastColumn="0"/>
+            </w:pPr>
             <w:r>
               <w:t>0.70</w:t>
             </w:r>
@@ -2241,9 +2382,12 @@
         </w:tc>
         <w:tc>
           <w:tcPr>
-            <w:tcW w:w="1068" w:type="dxa"/>
+            <w:tcW w:w="1193" w:type="dxa"/>
           </w:tcPr>
           <w:p>
+            <w:pPr>
+              <w:cnfStyle w:val="000000000000" w:firstRow="0" w:lastRow="0" w:firstColumn="0" w:lastColumn="0" w:oddVBand="0" w:evenVBand="0" w:oddHBand="0" w:evenHBand="0" w:firstRowFirstColumn="0" w:firstRowLastColumn="0" w:lastRowFirstColumn="0" w:lastRowLastColumn="0"/>
+            </w:pPr>
             <w:r>
               <w:t>0.89</w:t>
             </w:r>
@@ -2251,9 +2395,12 @@
         </w:tc>
         <w:tc>
           <w:tcPr>
-            <w:tcW w:w="1066" w:type="dxa"/>
+            <w:tcW w:w="1193" w:type="dxa"/>
           </w:tcPr>
           <w:p>
+            <w:pPr>
+              <w:cnfStyle w:val="000000000000" w:firstRow="0" w:lastRow="0" w:firstColumn="0" w:lastColumn="0" w:oddVBand="0" w:evenVBand="0" w:oddHBand="0" w:evenHBand="0" w:firstRowFirstColumn="0" w:firstRowLastColumn="0" w:lastRowFirstColumn="0" w:lastRowLastColumn="0"/>
+            </w:pPr>
             <w:r>
               <w:t>0.75</w:t>
             </w:r>
@@ -2261,12 +2408,12 @@
         </w:tc>
         <w:tc>
           <w:tcPr>
-            <w:tcW w:w="1068" w:type="dxa"/>
-            <w:tcBorders>
-              <w:bottom w:val="single" w:sz="4" w:space="0" w:color="000000"/>
-            </w:tcBorders>
+            <w:tcW w:w="1048" w:type="dxa"/>
           </w:tcPr>
           <w:p>
+            <w:pPr>
+              <w:cnfStyle w:val="000000000000" w:firstRow="0" w:lastRow="0" w:firstColumn="0" w:lastColumn="0" w:oddVBand="0" w:evenVBand="0" w:oddHBand="0" w:evenHBand="0" w:firstRowFirstColumn="0" w:firstRowLastColumn="0" w:lastRowFirstColumn="0" w:lastRowLastColumn="0"/>
+            </w:pPr>
             <w:r>
               <w:t>0.90</w:t>
             </w:r>
@@ -2274,12 +2421,12 @@
         </w:tc>
         <w:tc>
           <w:tcPr>
-            <w:tcW w:w="1066" w:type="dxa"/>
-            <w:tcBorders>
-              <w:bottom w:val="single" w:sz="4" w:space="0" w:color="000000"/>
-            </w:tcBorders>
+            <w:tcW w:w="1021" w:type="dxa"/>
           </w:tcPr>
           <w:p>
+            <w:pPr>
+              <w:cnfStyle w:val="000000000000" w:firstRow="0" w:lastRow="0" w:firstColumn="0" w:lastColumn="0" w:oddVBand="0" w:evenVBand="0" w:oddHBand="0" w:evenHBand="0" w:firstRowFirstColumn="0" w:firstRowLastColumn="0" w:lastRowFirstColumn="0" w:lastRowLastColumn="0"/>
+            </w:pPr>
             <w:r>
               <w:t>0.88</w:t>
             </w:r>
@@ -2288,28 +2435,23 @@
       </w:tr>
       <w:tr>
         <w:trPr>
-          <w:trHeight w:val="378"/>
+          <w:trHeight w:val="379"/>
         </w:trPr>
         <w:tc>
           <w:tcPr>
-            <w:tcW w:w="1067" w:type="dxa"/>
-            <w:tcBorders>
-              <w:left w:val="nil"/>
-              <w:bottom w:val="nil"/>
-              <w:right w:val="nil"/>
-            </w:tcBorders>
+            <w:cnfStyle w:val="001000000000" w:firstRow="0" w:lastRow="0" w:firstColumn="1" w:lastColumn="0" w:oddVBand="0" w:evenVBand="0" w:oddHBand="0" w:evenHBand="0" w:firstRowFirstColumn="0" w:firstRowLastColumn="0" w:lastRowFirstColumn="0" w:lastRowLastColumn="0"/>
+            <w:tcW w:w="1132" w:type="dxa"/>
           </w:tcPr>
           <w:p>
             <w:pPr>
               <w:rPr>
-                <w:b/>
+                <w:b w:val="0"/>
                 <w:i/>
                 <w:sz w:val="24"/>
               </w:rPr>
             </w:pPr>
             <w:r>
               <w:rPr>
-                <w:b/>
                 <w:i/>
                 <w:sz w:val="24"/>
               </w:rPr>
@@ -2319,14 +2461,12 @@
         </w:tc>
         <w:tc>
           <w:tcPr>
-            <w:tcW w:w="1068" w:type="dxa"/>
-            <w:tcBorders>
-              <w:left w:val="nil"/>
-              <w:bottom w:val="nil"/>
-              <w:right w:val="nil"/>
-            </w:tcBorders>
+            <w:tcW w:w="955" w:type="dxa"/>
           </w:tcPr>
           <w:p>
+            <w:pPr>
+              <w:cnfStyle w:val="000000000000" w:firstRow="0" w:lastRow="0" w:firstColumn="0" w:lastColumn="0" w:oddVBand="0" w:evenVBand="0" w:oddHBand="0" w:evenHBand="0" w:firstRowFirstColumn="0" w:firstRowLastColumn="0" w:lastRowFirstColumn="0" w:lastRowLastColumn="0"/>
+            </w:pPr>
             <w:r>
               <w:t>0.64</w:t>
             </w:r>
@@ -2334,14 +2474,12 @@
         </w:tc>
         <w:tc>
           <w:tcPr>
-            <w:tcW w:w="1066" w:type="dxa"/>
-            <w:tcBorders>
-              <w:left w:val="nil"/>
-              <w:bottom w:val="nil"/>
-              <w:right w:val="nil"/>
-            </w:tcBorders>
+            <w:tcW w:w="1021" w:type="dxa"/>
           </w:tcPr>
           <w:p>
+            <w:pPr>
+              <w:cnfStyle w:val="000000000000" w:firstRow="0" w:lastRow="0" w:firstColumn="0" w:lastColumn="0" w:oddVBand="0" w:evenVBand="0" w:oddHBand="0" w:evenHBand="0" w:firstRowFirstColumn="0" w:firstRowLastColumn="0" w:lastRowFirstColumn="0" w:lastRowLastColumn="0"/>
+            </w:pPr>
             <w:r>
               <w:t>0.96</w:t>
             </w:r>
@@ -2349,13 +2487,12 @@
         </w:tc>
         <w:tc>
           <w:tcPr>
-            <w:tcW w:w="1093" w:type="dxa"/>
-            <w:tcBorders>
-              <w:left w:val="nil"/>
-              <w:bottom w:val="nil"/>
-            </w:tcBorders>
+            <w:tcW w:w="1070" w:type="dxa"/>
           </w:tcPr>
           <w:p>
+            <w:pPr>
+              <w:cnfStyle w:val="000000000000" w:firstRow="0" w:lastRow="0" w:firstColumn="0" w:lastColumn="0" w:oddVBand="0" w:evenVBand="0" w:oddHBand="0" w:evenHBand="0" w:firstRowFirstColumn="0" w:firstRowLastColumn="0" w:lastRowFirstColumn="0" w:lastRowLastColumn="0"/>
+            </w:pPr>
             <w:r>
               <w:t>0.70</w:t>
             </w:r>
@@ -2363,9 +2500,12 @@
         </w:tc>
         <w:tc>
           <w:tcPr>
-            <w:tcW w:w="1066" w:type="dxa"/>
+            <w:tcW w:w="1021" w:type="dxa"/>
           </w:tcPr>
           <w:p>
+            <w:pPr>
+              <w:cnfStyle w:val="000000000000" w:firstRow="0" w:lastRow="0" w:firstColumn="0" w:lastColumn="0" w:oddVBand="0" w:evenVBand="0" w:oddHBand="0" w:evenHBand="0" w:firstRowFirstColumn="0" w:firstRowLastColumn="0" w:lastRowFirstColumn="0" w:lastRowLastColumn="0"/>
+            </w:pPr>
             <w:r>
               <w:t>0.70</w:t>
             </w:r>
@@ -2373,9 +2513,15 @@
         </w:tc>
         <w:tc>
           <w:tcPr>
-            <w:tcW w:w="1068" w:type="dxa"/>
+            <w:tcW w:w="1193" w:type="dxa"/>
           </w:tcPr>
           <w:p>
+            <w:pPr>
+              <w:cnfStyle w:val="000000000000" w:firstRow="0" w:lastRow="0" w:firstColumn="0" w:lastColumn="0" w:oddVBand="0" w:evenVBand="0" w:oddHBand="0" w:evenHBand="0" w:firstRowFirstColumn="0" w:firstRowLastColumn="0" w:lastRowFirstColumn="0" w:lastRowLastColumn="0"/>
+            </w:pPr>
+            <w:r>
+              <w:t>MAP=</w:t>
+            </w:r>
             <w:r>
               <w:t>0.85</w:t>
             </w:r>
@@ -2383,9 +2529,15 @@
         </w:tc>
         <w:tc>
           <w:tcPr>
-            <w:tcW w:w="1066" w:type="dxa"/>
+            <w:tcW w:w="1193" w:type="dxa"/>
           </w:tcPr>
           <w:p>
+            <w:pPr>
+              <w:cnfStyle w:val="000000000000" w:firstRow="0" w:lastRow="0" w:firstColumn="0" w:lastColumn="0" w:oddVBand="0" w:evenVBand="0" w:oddHBand="0" w:evenHBand="0" w:firstRowFirstColumn="0" w:firstRowLastColumn="0" w:lastRowFirstColumn="0" w:lastRowLastColumn="0"/>
+            </w:pPr>
+            <w:r>
+              <w:t>MAP=</w:t>
+            </w:r>
             <w:r>
               <w:t>0.78</w:t>
             </w:r>
@@ -2393,13 +2545,12 @@
         </w:tc>
         <w:tc>
           <w:tcPr>
-            <w:tcW w:w="1068" w:type="dxa"/>
-            <w:tcBorders>
-              <w:bottom w:val="nil"/>
-              <w:right w:val="nil"/>
-            </w:tcBorders>
+            <w:tcW w:w="1048" w:type="dxa"/>
           </w:tcPr>
           <w:p>
+            <w:pPr>
+              <w:cnfStyle w:val="000000000000" w:firstRow="0" w:lastRow="0" w:firstColumn="0" w:lastColumn="0" w:oddVBand="0" w:evenVBand="0" w:oddHBand="0" w:evenHBand="0" w:firstRowFirstColumn="0" w:firstRowLastColumn="0" w:lastRowFirstColumn="0" w:lastRowLastColumn="0"/>
+            </w:pPr>
             <w:r>
               <w:t>0.94</w:t>
             </w:r>
@@ -2407,14 +2558,12 @@
         </w:tc>
         <w:tc>
           <w:tcPr>
-            <w:tcW w:w="1066" w:type="dxa"/>
-            <w:tcBorders>
-              <w:left w:val="nil"/>
-              <w:bottom w:val="nil"/>
-              <w:right w:val="nil"/>
-            </w:tcBorders>
+            <w:tcW w:w="1021" w:type="dxa"/>
           </w:tcPr>
           <w:p>
+            <w:pPr>
+              <w:cnfStyle w:val="000000000000" w:firstRow="0" w:lastRow="0" w:firstColumn="0" w:lastColumn="0" w:oddVBand="0" w:evenVBand="0" w:oddHBand="0" w:evenHBand="0" w:firstRowFirstColumn="0" w:firstRowLastColumn="0" w:lastRowFirstColumn="0" w:lastRowLastColumn="0"/>
+            </w:pPr>
             <w:r>
               <w:t>0.92</w:t>
             </w:r>
@@ -2428,9 +2577,6 @@
           <w:tab w:val="left" w:pos="1395"/>
         </w:tabs>
       </w:pPr>
-      <w:r>
-        <w:tab/>
-      </w:r>
     </w:p>
     <w:p>
       <w:pPr>
@@ -2447,10 +2593,89 @@
           <w:lang w:eastAsia="en-ZA"/>
         </w:rPr>
         <w:drawing>
-          <wp:inline distT="0" distB="0" distL="0" distR="0" wp14:anchorId="5604F0F7" wp14:editId="10D515B2">
-            <wp:extent cx="5505450" cy="3190874"/>
+          <wp:inline distT="0" distB="0" distL="0" distR="0" wp14:anchorId="5604F0F7" wp14:editId="6F4BC297">
+            <wp:extent cx="5505450" cy="2390775"/>
+            <wp:effectExtent l="0" t="0" r="0" b="9525"/>
+            <wp:docPr id="1" name="Chart 1"/>
+            <wp:cNvGraphicFramePr/>
+            <a:graphic xmlns:a="http://schemas.openxmlformats.org/drawingml/2006/main">
+              <a:graphicData uri="http://schemas.openxmlformats.org/drawingml/2006/chart">
+                <c:chart xmlns:c="http://schemas.openxmlformats.org/drawingml/2006/chart" xmlns:r="http://schemas.openxmlformats.org/officeDocument/2006/relationships" r:id="rId8"/>
+              </a:graphicData>
+            </a:graphic>
+          </wp:inline>
+        </w:drawing>
+      </w:r>
+    </w:p>
+    <w:p>
+      <w:pPr>
+        <w:pStyle w:val="Caption"/>
+        <w:rPr>
+          <w:sz w:val="22"/>
+        </w:rPr>
+      </w:pPr>
+      <w:r>
+        <w:rPr>
+          <w:sz w:val="22"/>
+        </w:rPr>
+        <w:t xml:space="preserve">Figure </w:t>
+      </w:r>
+      <w:r>
+        <w:rPr>
+          <w:sz w:val="22"/>
+        </w:rPr>
+        <w:fldChar w:fldCharType="begin"/>
+      </w:r>
+      <w:r>
+        <w:rPr>
+          <w:sz w:val="22"/>
+        </w:rPr>
+        <w:instrText xml:space="preserve"> SEQ Figure \* ARABIC </w:instrText>
+      </w:r>
+      <w:r>
+        <w:rPr>
+          <w:sz w:val="22"/>
+        </w:rPr>
+        <w:fldChar w:fldCharType="separate"/>
+      </w:r>
+      <w:r>
+        <w:rPr>
+          <w:noProof/>
+          <w:sz w:val="22"/>
+        </w:rPr>
+        <w:t>1</w:t>
+      </w:r>
+      <w:r>
+        <w:rPr>
+          <w:sz w:val="22"/>
+        </w:rPr>
+        <w:fldChar w:fldCharType="end"/>
+      </w:r>
+      <w:r>
+        <w:rPr>
+          <w:sz w:val="22"/>
+        </w:rPr>
+        <w:t>: Bar chart of Simple Search Performance Before and After Thesaurus</w:t>
+      </w:r>
+    </w:p>
+    <w:p/>
+    <w:p>
+      <w:pPr>
+        <w:tabs>
+          <w:tab w:val="left" w:pos="1395"/>
+        </w:tabs>
+      </w:pPr>
+      <w:r>
+        <w:rPr>
+          <w:noProof/>
+          <w:lang w:eastAsia="en-ZA"/>
+        </w:rPr>
+        <w:lastRenderedPageBreak/>
+        <w:drawing>
+          <wp:inline distT="0" distB="0" distL="0" distR="0" wp14:anchorId="467C841D" wp14:editId="3C370454">
+            <wp:extent cx="5505450" cy="2495550"/>
             <wp:effectExtent l="0" t="0" r="0" b="0"/>
-            <wp:docPr id="1" name="Chart 1"/>
+            <wp:docPr id="2" name="Chart 2"/>
             <wp:cNvGraphicFramePr/>
             <a:graphic xmlns:a="http://schemas.openxmlformats.org/drawingml/2006/main">
               <a:graphicData uri="http://schemas.openxmlformats.org/drawingml/2006/chart">
@@ -2463,47 +2688,117 @@
     </w:p>
     <w:p>
       <w:pPr>
+        <w:pStyle w:val="Caption"/>
+        <w:rPr>
+          <w:sz w:val="22"/>
+        </w:rPr>
+      </w:pPr>
+      <w:r>
+        <w:rPr>
+          <w:sz w:val="22"/>
+        </w:rPr>
+        <w:t xml:space="preserve">Figure </w:t>
+      </w:r>
+      <w:r>
+        <w:rPr>
+          <w:sz w:val="22"/>
+        </w:rPr>
+        <w:fldChar w:fldCharType="begin"/>
+      </w:r>
+      <w:r>
+        <w:rPr>
+          <w:sz w:val="22"/>
+        </w:rPr>
+        <w:instrText xml:space="preserve"> SEQ Figure \* ARABIC </w:instrText>
+      </w:r>
+      <w:r>
+        <w:rPr>
+          <w:sz w:val="22"/>
+        </w:rPr>
+        <w:fldChar w:fldCharType="separate"/>
+      </w:r>
+      <w:r>
+        <w:rPr>
+          <w:noProof/>
+          <w:sz w:val="22"/>
+        </w:rPr>
+        <w:t>2</w:t>
+      </w:r>
+      <w:r>
+        <w:rPr>
+          <w:sz w:val="22"/>
+        </w:rPr>
+        <w:fldChar w:fldCharType="end"/>
+      </w:r>
+      <w:r>
+        <w:rPr>
+          <w:sz w:val="22"/>
+        </w:rPr>
+        <w:t>: Bar chart of Simple Search Average Performance Before and After Thesaurus</w:t>
+      </w:r>
+    </w:p>
+    <w:p/>
+    <w:p>
+      <w:r>
+        <w:t>On average</w:t>
+      </w:r>
+      <w:r>
+        <w:t>, the thesaurus increases the recall</w:t>
+      </w:r>
+      <w:r>
+        <w:t xml:space="preserve"> from 64% to 96%</w:t>
+      </w:r>
+      <w:r>
+        <w:t>, decreases the MAP</w:t>
+      </w:r>
+      <w:r>
+        <w:t xml:space="preserve"> (85% to 78%)</w:t>
+      </w:r>
+      <w:r>
+        <w:t xml:space="preserve"> and NDCG</w:t>
+      </w:r>
+      <w:r>
+        <w:t xml:space="preserve"> (94% to 92%)</w:t>
+      </w:r>
+      <w:r>
+        <w:t xml:space="preserve"> but precision remains fairly the same for the chosen queries. This is as expected except the precision which remained constant. This apparent anomaly can be explained by the relatively small number of relevant documents in the testbed for the given queries.</w:t>
+      </w:r>
+    </w:p>
+    <w:p/>
+    <w:p>
+      <w:r>
+        <w:t>In conclusion</w:t>
+      </w:r>
+      <w:r>
+        <w:t xml:space="preserve">, the effectiveness of the thesaurus depends on the particular application. That is whether recall is more important than other metrics. Given that, NDCG is more robust metric, one could argue that in this experiment, it did not </w:t>
+      </w:r>
+      <w:r>
+        <w:t>improve the</w:t>
+      </w:r>
+      <w:r>
+        <w:t xml:space="preserve"> results. </w:t>
+      </w:r>
+    </w:p>
+    <w:p>
+      <w:pPr>
         <w:tabs>
           <w:tab w:val="left" w:pos="1395"/>
         </w:tabs>
-      </w:pPr>
-      <w:r>
-        <w:rPr>
-          <w:noProof/>
-          <w:lang w:eastAsia="en-ZA"/>
-        </w:rPr>
-        <w:drawing>
-          <wp:inline distT="0" distB="0" distL="0" distR="0" wp14:anchorId="467C841D" wp14:editId="4159A763">
-            <wp:extent cx="5505450" cy="3333749"/>
-            <wp:effectExtent l="0" t="0" r="0" b="635"/>
-            <wp:docPr id="2" name="Chart 2"/>
-            <wp:cNvGraphicFramePr/>
-            <a:graphic xmlns:a="http://schemas.openxmlformats.org/drawingml/2006/main">
-              <a:graphicData uri="http://schemas.openxmlformats.org/drawingml/2006/chart">
-                <c:chart xmlns:c="http://schemas.openxmlformats.org/drawingml/2006/chart" xmlns:r="http://schemas.openxmlformats.org/officeDocument/2006/relationships" r:id="rId10"/>
-              </a:graphicData>
-            </a:graphic>
-          </wp:inline>
-        </w:drawing>
-      </w:r>
-    </w:p>
-    <w:p>
-      <w:pPr>
-        <w:tabs>
-          <w:tab w:val="left" w:pos="1395"/>
-        </w:tabs>
         <w:rPr>
           <w:sz w:val="28"/>
         </w:rPr>
       </w:pPr>
-      <w:r>
-        <w:rPr>
-          <w:sz w:val="28"/>
-        </w:rPr>
-        <w:lastRenderedPageBreak/>
+    </w:p>
+    <w:p>
+      <w:pPr>
+        <w:pStyle w:val="Heading1"/>
+      </w:pPr>
+      <w:bookmarkStart w:id="6" w:name="_GoBack"/>
+      <w:r>
         <w:t>References</w:t>
       </w:r>
     </w:p>
+    <w:bookmarkEnd w:id="6"/>
     <w:p>
       <w:pPr>
         <w:tabs>
@@ -3006,7 +3301,16 @@
           <w:szCs w:val="24"/>
         </w:rPr>
         <w:tab/>
-        <w:t>T. M. R. Foundation, “Purpose and Vision.” [Online]. Available: https://mandelarhodes.org/the-scholarship/purpose-and-vision/. [Accessed: 16-Aug-2018].</w:t>
+        <w:t>T. M. R. Foundation, “Purpose and Vision.” [Online]. Available: https://mandelarhodes.org/the-scholarship/purpose-</w:t>
+      </w:r>
+      <w:r>
+        <w:rPr>
+          <w:noProof/>
+          <w:sz w:val="18"/>
+          <w:szCs w:val="24"/>
+        </w:rPr>
+        <w:lastRenderedPageBreak/>
+        <w:t>and-vision/. [Accessed: 16-Aug-2018].</w:t>
       </w:r>
     </w:p>
     <w:p>
@@ -3534,6 +3838,7 @@
             <w:showingPlcHdr/>
             <w:bibliography/>
           </w:sdtPr>
+          <w:sdtEndPr/>
           <w:sdtContent>
             <w:p>
               <w:r>
@@ -3552,6 +3857,7 @@
       </w:pPr>
     </w:p>
     <w:sectPr>
+      <w:footerReference w:type="default" r:id="rId10"/>
       <w:pgSz w:w="11906" w:h="16838" w:code="9"/>
       <w:pgMar w:top="1134" w:right="1134" w:bottom="1134" w:left="1134" w:header="283" w:footer="283" w:gutter="0"/>
       <w:cols w:space="708"/>
@@ -5393,6 +5699,9 @@
   </w:num>
   <w:num w:numId="20">
     <w:abstractNumId w:val="13"/>
+  </w:num>
+  <w:num w:numId="21">
+    <w:abstractNumId w:val="8"/>
   </w:num>
 </w:numbering>
 </file>
@@ -5784,7 +6093,7 @@
   <w:style w:type="paragraph" w:default="1" w:styleId="Normal">
     <w:name w:val="Normal"/>
     <w:qFormat/>
-    <w:rsid w:val="005B5992"/>
+    <w:rsid w:val="006D0E82"/>
     <w:pPr>
       <w:spacing w:line="276" w:lineRule="auto"/>
       <w:jc w:val="both"/>
@@ -5803,7 +6112,7 @@
     <w:link w:val="Heading1Char"/>
     <w:uiPriority w:val="9"/>
     <w:qFormat/>
-    <w:rsid w:val="006F50A1"/>
+    <w:rsid w:val="009011C0"/>
     <w:pPr>
       <w:widowControl w:val="0"/>
       <w:numPr>
@@ -6282,7 +6591,7 @@
     <w:basedOn w:val="DefaultParagraphFont"/>
     <w:link w:val="Heading1"/>
     <w:uiPriority w:val="9"/>
-    <w:rsid w:val="006F50A1"/>
+    <w:rsid w:val="009011C0"/>
     <w:rPr>
       <w:rFonts w:ascii="Cambria" w:eastAsia="Times New Roman" w:hAnsi="Cambria"/>
       <w:bCs/>
@@ -6659,6 +6968,60 @@
       <w:color w:val="808080"/>
     </w:rPr>
   </w:style>
+  <w:style w:type="table" w:styleId="GridTable1Light-Accent1">
+    <w:name w:val="Grid Table 1 Light Accent 1"/>
+    <w:basedOn w:val="TableNormal"/>
+    <w:uiPriority w:val="46"/>
+    <w:rsid w:val="00952A2A"/>
+    <w:tblPr>
+      <w:tblStyleRowBandSize w:val="1"/>
+      <w:tblStyleColBandSize w:val="1"/>
+      <w:tblBorders>
+        <w:top w:val="single" w:sz="4" w:space="0" w:color="B8CCE4" w:themeColor="accent1" w:themeTint="66"/>
+        <w:left w:val="single" w:sz="4" w:space="0" w:color="B8CCE4" w:themeColor="accent1" w:themeTint="66"/>
+        <w:bottom w:val="single" w:sz="4" w:space="0" w:color="B8CCE4" w:themeColor="accent1" w:themeTint="66"/>
+        <w:right w:val="single" w:sz="4" w:space="0" w:color="B8CCE4" w:themeColor="accent1" w:themeTint="66"/>
+        <w:insideH w:val="single" w:sz="4" w:space="0" w:color="B8CCE4" w:themeColor="accent1" w:themeTint="66"/>
+        <w:insideV w:val="single" w:sz="4" w:space="0" w:color="B8CCE4" w:themeColor="accent1" w:themeTint="66"/>
+      </w:tblBorders>
+    </w:tblPr>
+    <w:tblStylePr w:type="firstRow">
+      <w:rPr>
+        <w:b/>
+        <w:bCs/>
+      </w:rPr>
+      <w:tblPr/>
+      <w:tcPr>
+        <w:tcBorders>
+          <w:bottom w:val="single" w:sz="12" w:space="0" w:color="95B3D7" w:themeColor="accent1" w:themeTint="99"/>
+        </w:tcBorders>
+      </w:tcPr>
+    </w:tblStylePr>
+    <w:tblStylePr w:type="lastRow">
+      <w:rPr>
+        <w:b/>
+        <w:bCs/>
+      </w:rPr>
+      <w:tblPr/>
+      <w:tcPr>
+        <w:tcBorders>
+          <w:top w:val="double" w:sz="2" w:space="0" w:color="95B3D7" w:themeColor="accent1" w:themeTint="99"/>
+        </w:tcBorders>
+      </w:tcPr>
+    </w:tblStylePr>
+    <w:tblStylePr w:type="firstCol">
+      <w:rPr>
+        <w:b/>
+        <w:bCs/>
+      </w:rPr>
+    </w:tblStylePr>
+    <w:tblStylePr w:type="lastCol">
+      <w:rPr>
+        <w:b/>
+        <w:bCs/>
+      </w:rPr>
+    </w:tblStylePr>
+  </w:style>
 </w:styles>
 </file>
 
@@ -6675,7 +7038,6 @@
       <c:style val="2"/>
     </mc:Fallback>
   </mc:AlternateContent>
-  <c:clrMapOvr bg1="lt1" tx1="dk1" bg2="lt2" tx2="dk2" accent1="accent1" accent2="accent2" accent3="accent3" accent4="accent4" accent5="accent5" accent6="accent6" hlink="hlink" folHlink="folHlink"/>
   <c:chart>
     <c:title>
       <c:tx>
@@ -6684,19 +7046,13 @@
           <a:lstStyle/>
           <a:p>
             <a:pPr>
-              <a:defRPr sz="1600" b="1" i="0" u="none" strike="noStrike" kern="1200" spc="100" baseline="0">
+              <a:defRPr sz="1400" b="0" i="0" u="none" strike="noStrike" kern="1200" spc="0" baseline="0">
                 <a:solidFill>
-                  <a:schemeClr val="lt1">
-                    <a:lumMod val="95000"/>
+                  <a:schemeClr val="tx1">
+                    <a:lumMod val="65000"/>
+                    <a:lumOff val="35000"/>
                   </a:schemeClr>
                 </a:solidFill>
-                <a:effectLst>
-                  <a:outerShdw blurRad="50800" dist="38100" dir="5400000" algn="t" rotWithShape="0">
-                    <a:prstClr val="black">
-                      <a:alpha val="40000"/>
-                    </a:prstClr>
-                  </a:outerShdw>
-                </a:effectLst>
                 <a:latin typeface="+mn-lt"/>
                 <a:ea typeface="+mn-ea"/>
                 <a:cs typeface="+mn-cs"/>
@@ -6704,16 +7060,19 @@
             </a:pPr>
             <a:r>
               <a:rPr lang="en-ZA"/>
-              <a:t>Relevance</a:t>
+              <a:t>Relevance Metrics Results</a:t>
             </a:r>
-            <a:r>
-              <a:rPr lang="en-ZA" baseline="0"/>
-              <a:t> Metrics Results</a:t>
-            </a:r>
-            <a:endParaRPr lang="en-ZA"/>
           </a:p>
         </c:rich>
       </c:tx>
+      <c:layout>
+        <c:manualLayout>
+          <c:xMode val="edge"/>
+          <c:yMode val="edge"/>
+          <c:x val="0.32307368153375288"/>
+          <c:y val="3.1872509960159362E-2"/>
+        </c:manualLayout>
+      </c:layout>
       <c:overlay val="0"/>
       <c:spPr>
         <a:noFill/>
@@ -6727,19 +7086,13 @@
         <a:lstStyle/>
         <a:p>
           <a:pPr>
-            <a:defRPr sz="1600" b="1" i="0" u="none" strike="noStrike" kern="1200" spc="100" baseline="0">
+            <a:defRPr sz="1400" b="0" i="0" u="none" strike="noStrike" kern="1200" spc="0" baseline="0">
               <a:solidFill>
-                <a:schemeClr val="lt1">
-                  <a:lumMod val="95000"/>
+                <a:schemeClr val="tx1">
+                  <a:lumMod val="65000"/>
+                  <a:lumOff val="35000"/>
                 </a:schemeClr>
               </a:solidFill>
-              <a:effectLst>
-                <a:outerShdw blurRad="50800" dist="38100" dir="5400000" algn="t" rotWithShape="0">
-                  <a:prstClr val="black">
-                    <a:alpha val="40000"/>
-                  </a:prstClr>
-                </a:outerShdw>
-              </a:effectLst>
               <a:latin typeface="+mn-lt"/>
               <a:ea typeface="+mn-ea"/>
               <a:cs typeface="+mn-cs"/>
@@ -6771,42 +7124,13 @@
             </c:strRef>
           </c:tx>
           <c:spPr>
-            <a:gradFill rotWithShape="1">
-              <a:gsLst>
-                <a:gs pos="0">
-                  <a:schemeClr val="accent1">
-                    <a:satMod val="103000"/>
-                    <a:lumMod val="102000"/>
-                    <a:tint val="94000"/>
-                  </a:schemeClr>
-                </a:gs>
-                <a:gs pos="50000">
-                  <a:schemeClr val="accent1">
-                    <a:satMod val="110000"/>
-                    <a:lumMod val="100000"/>
-                    <a:shade val="100000"/>
-                  </a:schemeClr>
-                </a:gs>
-                <a:gs pos="100000">
-                  <a:schemeClr val="accent1">
-                    <a:lumMod val="99000"/>
-                    <a:satMod val="120000"/>
-                    <a:shade val="78000"/>
-                  </a:schemeClr>
-                </a:gs>
-              </a:gsLst>
-              <a:lin ang="5400000" scaled="0"/>
-            </a:gradFill>
+            <a:solidFill>
+              <a:schemeClr val="accent1"/>
+            </a:solidFill>
             <a:ln>
               <a:noFill/>
             </a:ln>
-            <a:effectLst>
-              <a:outerShdw blurRad="57150" dist="19050" dir="5400000" algn="ctr" rotWithShape="0">
-                <a:srgbClr val="000000">
-                  <a:alpha val="63000"/>
-                </a:srgbClr>
-              </a:outerShdw>
-            </a:effectLst>
+            <a:effectLst/>
           </c:spPr>
           <c:invertIfNegative val="0"/>
           <c:cat>
@@ -6906,42 +7230,13 @@
             </c:strRef>
           </c:tx>
           <c:spPr>
-            <a:gradFill rotWithShape="1">
-              <a:gsLst>
-                <a:gs pos="0">
-                  <a:schemeClr val="accent2">
-                    <a:satMod val="103000"/>
-                    <a:lumMod val="102000"/>
-                    <a:tint val="94000"/>
-                  </a:schemeClr>
-                </a:gs>
-                <a:gs pos="50000">
-                  <a:schemeClr val="accent2">
-                    <a:satMod val="110000"/>
-                    <a:lumMod val="100000"/>
-                    <a:shade val="100000"/>
-                  </a:schemeClr>
-                </a:gs>
-                <a:gs pos="100000">
-                  <a:schemeClr val="accent2">
-                    <a:lumMod val="99000"/>
-                    <a:satMod val="120000"/>
-                    <a:shade val="78000"/>
-                  </a:schemeClr>
-                </a:gs>
-              </a:gsLst>
-              <a:lin ang="5400000" scaled="0"/>
-            </a:gradFill>
+            <a:solidFill>
+              <a:schemeClr val="accent2"/>
+            </a:solidFill>
             <a:ln>
               <a:noFill/>
             </a:ln>
-            <a:effectLst>
-              <a:outerShdw blurRad="57150" dist="19050" dir="5400000" algn="ctr" rotWithShape="0">
-                <a:srgbClr val="000000">
-                  <a:alpha val="63000"/>
-                </a:srgbClr>
-              </a:outerShdw>
-            </a:effectLst>
+            <a:effectLst/>
           </c:spPr>
           <c:invertIfNegative val="0"/>
           <c:cat>
@@ -7042,18 +7337,12 @@
           </c:tx>
           <c:spPr>
             <a:solidFill>
-              <a:srgbClr val="92D050"/>
+              <a:schemeClr val="accent3"/>
             </a:solidFill>
             <a:ln>
               <a:noFill/>
             </a:ln>
-            <a:effectLst>
-              <a:outerShdw blurRad="57150" dist="19050" dir="5400000" algn="ctr" rotWithShape="0">
-                <a:srgbClr val="000000">
-                  <a:alpha val="63000"/>
-                </a:srgbClr>
-              </a:outerShdw>
-            </a:effectLst>
+            <a:effectLst/>
           </c:spPr>
           <c:invertIfNegative val="0"/>
           <c:cat>
@@ -7146,13 +7435,13 @@
           <c:showPercent val="0"/>
           <c:showBubbleSize val="0"/>
         </c:dLbls>
-        <c:gapWidth val="100"/>
-        <c:overlap val="-24"/>
-        <c:axId val="452955152"/>
-        <c:axId val="452953976"/>
+        <c:gapWidth val="219"/>
+        <c:overlap val="-27"/>
+        <c:axId val="357927544"/>
+        <c:axId val="357929112"/>
       </c:barChart>
       <c:catAx>
-        <c:axId val="452955152"/>
+        <c:axId val="357927544"/>
         <c:scaling>
           <c:orientation val="minMax"/>
         </c:scaling>
@@ -7164,11 +7453,11 @@
         <c:tickLblPos val="nextTo"/>
         <c:spPr>
           <a:noFill/>
-          <a:ln w="12700" cap="flat" cmpd="sng" algn="ctr">
+          <a:ln w="9525" cap="flat" cmpd="sng" algn="ctr">
             <a:solidFill>
-              <a:schemeClr val="lt1">
-                <a:lumMod val="95000"/>
-                <a:alpha val="54000"/>
+              <a:schemeClr val="tx1">
+                <a:lumMod val="15000"/>
+                <a:lumOff val="85000"/>
               </a:schemeClr>
             </a:solidFill>
             <a:round/>
@@ -7182,8 +7471,9 @@
             <a:pPr>
               <a:defRPr sz="900" b="0" i="0" u="none" strike="noStrike" kern="1200" baseline="0">
                 <a:solidFill>
-                  <a:schemeClr val="lt1">
-                    <a:lumMod val="85000"/>
+                  <a:schemeClr val="tx1">
+                    <a:lumMod val="65000"/>
+                    <a:lumOff val="35000"/>
                   </a:schemeClr>
                 </a:solidFill>
                 <a:latin typeface="+mn-lt"/>
@@ -7194,7 +7484,7 @@
             <a:endParaRPr lang="en-US"/>
           </a:p>
         </c:txPr>
-        <c:crossAx val="452953976"/>
+        <c:crossAx val="357929112"/>
         <c:crosses val="autoZero"/>
         <c:auto val="1"/>
         <c:lblAlgn val="ctr"/>
@@ -7202,7 +7492,7 @@
         <c:noMultiLvlLbl val="0"/>
       </c:catAx>
       <c:valAx>
-        <c:axId val="452953976"/>
+        <c:axId val="357929112"/>
         <c:scaling>
           <c:orientation val="minMax"/>
         </c:scaling>
@@ -7212,9 +7502,9 @@
           <c:spPr>
             <a:ln w="9525" cap="flat" cmpd="sng" algn="ctr">
               <a:solidFill>
-                <a:schemeClr val="lt1">
-                  <a:lumMod val="95000"/>
-                  <a:alpha val="10000"/>
+                <a:schemeClr val="tx1">
+                  <a:lumMod val="15000"/>
+                  <a:lumOff val="85000"/>
                 </a:schemeClr>
               </a:solidFill>
               <a:round/>
@@ -7240,8 +7530,9 @@
             <a:pPr>
               <a:defRPr sz="900" b="0" i="0" u="none" strike="noStrike" kern="1200" baseline="0">
                 <a:solidFill>
-                  <a:schemeClr val="lt1">
-                    <a:lumMod val="85000"/>
+                  <a:schemeClr val="tx1">
+                    <a:lumMod val="65000"/>
+                    <a:lumOff val="35000"/>
                   </a:schemeClr>
                 </a:solidFill>
                 <a:latin typeface="+mn-lt"/>
@@ -7252,7 +7543,7 @@
             <a:endParaRPr lang="en-US"/>
           </a:p>
         </c:txPr>
-        <c:crossAx val="452955152"/>
+        <c:crossAx val="357927544"/>
         <c:crosses val="autoZero"/>
         <c:crossBetween val="between"/>
       </c:valAx>
@@ -7281,8 +7572,9 @@
           <a:pPr>
             <a:defRPr sz="900" b="0" i="0" u="none" strike="noStrike" kern="1200" baseline="0">
               <a:solidFill>
-                <a:schemeClr val="lt1">
-                  <a:lumMod val="85000"/>
+                <a:schemeClr val="tx1">
+                  <a:lumMod val="65000"/>
+                  <a:lumOff val="35000"/>
                 </a:schemeClr>
               </a:solidFill>
               <a:latin typeface="+mn-lt"/>
@@ -7299,28 +7591,17 @@
     <c:showDLblsOverMax val="0"/>
   </c:chart>
   <c:spPr>
-    <a:gradFill flip="none" rotWithShape="1">
-      <a:gsLst>
-        <a:gs pos="0">
-          <a:schemeClr val="dk1">
-            <a:lumMod val="65000"/>
-            <a:lumOff val="35000"/>
-          </a:schemeClr>
-        </a:gs>
-        <a:gs pos="100000">
-          <a:schemeClr val="dk1">
-            <a:lumMod val="85000"/>
-            <a:lumOff val="15000"/>
-          </a:schemeClr>
-        </a:gs>
-      </a:gsLst>
-      <a:path path="circle">
-        <a:fillToRect l="50000" t="50000" r="50000" b="50000"/>
-      </a:path>
-      <a:tileRect/>
-    </a:gradFill>
-    <a:ln>
-      <a:noFill/>
+    <a:solidFill>
+      <a:schemeClr val="bg1"/>
+    </a:solidFill>
+    <a:ln w="9525" cap="flat" cmpd="sng" algn="ctr">
+      <a:solidFill>
+        <a:schemeClr val="tx1">
+          <a:lumMod val="15000"/>
+          <a:lumOff val="85000"/>
+        </a:schemeClr>
+      </a:solidFill>
+      <a:round/>
     </a:ln>
     <a:effectLst/>
   </c:spPr>
@@ -7334,7 +7615,7 @@
       <a:endParaRPr lang="en-US"/>
     </a:p>
   </c:txPr>
-  <c:externalData r:id="rId4">
+  <c:externalData r:id="rId3">
     <c:autoUpdate val="0"/>
   </c:externalData>
 </c:chartSpace>
@@ -7353,7 +7634,6 @@
       <c:style val="2"/>
     </mc:Fallback>
   </mc:AlternateContent>
-  <c:clrMapOvr bg1="lt1" tx1="dk1" bg2="lt2" tx2="dk2" accent1="accent1" accent2="accent2" accent3="accent3" accent4="accent4" accent5="accent5" accent6="accent6" hlink="hlink" folHlink="folHlink"/>
   <c:chart>
     <c:title>
       <c:tx>
@@ -7362,19 +7642,13 @@
           <a:lstStyle/>
           <a:p>
             <a:pPr>
-              <a:defRPr sz="1600" b="1" i="0" u="none" strike="noStrike" kern="1200" spc="100" baseline="0">
+              <a:defRPr sz="1400" b="0" i="0" u="none" strike="noStrike" kern="1200" spc="0" baseline="0">
                 <a:solidFill>
-                  <a:schemeClr val="lt1">
-                    <a:lumMod val="95000"/>
+                  <a:schemeClr val="tx1">
+                    <a:lumMod val="65000"/>
+                    <a:lumOff val="35000"/>
                   </a:schemeClr>
                 </a:solidFill>
-                <a:effectLst>
-                  <a:outerShdw blurRad="50800" dist="38100" dir="5400000" algn="t" rotWithShape="0">
-                    <a:prstClr val="black">
-                      <a:alpha val="40000"/>
-                    </a:prstClr>
-                  </a:outerShdw>
-                </a:effectLst>
                 <a:latin typeface="+mn-lt"/>
                 <a:ea typeface="+mn-ea"/>
                 <a:cs typeface="+mn-cs"/>
@@ -7382,13 +7656,8 @@
             </a:pPr>
             <a:r>
               <a:rPr lang="en-ZA"/>
-              <a:t>Mean Relevance</a:t>
+              <a:t>Mean Relevance Metrics Results</a:t>
             </a:r>
-            <a:r>
-              <a:rPr lang="en-ZA" baseline="0"/>
-              <a:t> Metrics Results</a:t>
-            </a:r>
-            <a:endParaRPr lang="en-ZA"/>
           </a:p>
         </c:rich>
       </c:tx>
@@ -7405,19 +7674,13 @@
         <a:lstStyle/>
         <a:p>
           <a:pPr>
-            <a:defRPr sz="1600" b="1" i="0" u="none" strike="noStrike" kern="1200" spc="100" baseline="0">
+            <a:defRPr sz="1400" b="0" i="0" u="none" strike="noStrike" kern="1200" spc="0" baseline="0">
               <a:solidFill>
-                <a:schemeClr val="lt1">
-                  <a:lumMod val="95000"/>
+                <a:schemeClr val="tx1">
+                  <a:lumMod val="65000"/>
+                  <a:lumOff val="35000"/>
                 </a:schemeClr>
               </a:solidFill>
-              <a:effectLst>
-                <a:outerShdw blurRad="50800" dist="38100" dir="5400000" algn="t" rotWithShape="0">
-                  <a:prstClr val="black">
-                    <a:alpha val="40000"/>
-                  </a:prstClr>
-                </a:outerShdw>
-              </a:effectLst>
               <a:latin typeface="+mn-lt"/>
               <a:ea typeface="+mn-ea"/>
               <a:cs typeface="+mn-cs"/>
@@ -7450,18 +7713,12 @@
           </c:tx>
           <c:spPr>
             <a:solidFill>
-              <a:schemeClr val="accent2"/>
+              <a:schemeClr val="accent4"/>
             </a:solidFill>
             <a:ln>
               <a:noFill/>
             </a:ln>
-            <a:effectLst>
-              <a:outerShdw blurRad="57150" dist="19050" dir="5400000" algn="ctr" rotWithShape="0">
-                <a:srgbClr val="000000">
-                  <a:alpha val="63000"/>
-                </a:srgbClr>
-              </a:outerShdw>
-            </a:effectLst>
+            <a:effectLst/>
           </c:spPr>
           <c:invertIfNegative val="0"/>
           <c:cat>
@@ -7554,10 +7811,10 @@
           <c:showPercent val="0"/>
           <c:showBubbleSize val="0"/>
         </c:dLbls>
-        <c:gapWidth val="100"/>
-        <c:overlap val="-24"/>
-        <c:axId val="452949664"/>
-        <c:axId val="452955544"/>
+        <c:gapWidth val="219"/>
+        <c:overlap val="-27"/>
+        <c:axId val="447753088"/>
+        <c:axId val="447753480"/>
         <c:extLst>
           <c:ext xmlns:c15="http://schemas.microsoft.com/office/drawing/2012/chart" uri="{02D57815-91ED-43cb-92C2-25804820EDAC}">
             <c15:filteredBarSeries>
@@ -7582,42 +7839,13 @@
                   </c:strRef>
                 </c:tx>
                 <c:spPr>
-                  <a:gradFill rotWithShape="1">
-                    <a:gsLst>
-                      <a:gs pos="0">
-                        <a:schemeClr val="accent1">
-                          <a:satMod val="103000"/>
-                          <a:lumMod val="102000"/>
-                          <a:tint val="94000"/>
-                        </a:schemeClr>
-                      </a:gs>
-                      <a:gs pos="50000">
-                        <a:schemeClr val="accent1">
-                          <a:satMod val="110000"/>
-                          <a:lumMod val="100000"/>
-                          <a:shade val="100000"/>
-                        </a:schemeClr>
-                      </a:gs>
-                      <a:gs pos="100000">
-                        <a:schemeClr val="accent1">
-                          <a:lumMod val="99000"/>
-                          <a:satMod val="120000"/>
-                          <a:shade val="78000"/>
-                        </a:schemeClr>
-                      </a:gs>
-                    </a:gsLst>
-                    <a:lin ang="5400000" scaled="0"/>
-                  </a:gradFill>
+                  <a:solidFill>
+                    <a:schemeClr val="accent1"/>
+                  </a:solidFill>
                   <a:ln>
                     <a:noFill/>
                   </a:ln>
-                  <a:effectLst>
-                    <a:outerShdw blurRad="57150" dist="19050" dir="5400000" algn="ctr" rotWithShape="0">
-                      <a:srgbClr val="000000">
-                        <a:alpha val="63000"/>
-                      </a:srgbClr>
-                    </a:outerShdw>
-                  </a:effectLst>
+                  <a:effectLst/>
                 </c:spPr>
                 <c:invertIfNegative val="0"/>
                 <c:cat>
@@ -7737,42 +7965,13 @@
                   </c:strRef>
                 </c:tx>
                 <c:spPr>
-                  <a:gradFill rotWithShape="1">
-                    <a:gsLst>
-                      <a:gs pos="0">
-                        <a:schemeClr val="accent2">
-                          <a:satMod val="103000"/>
-                          <a:lumMod val="102000"/>
-                          <a:tint val="94000"/>
-                        </a:schemeClr>
-                      </a:gs>
-                      <a:gs pos="50000">
-                        <a:schemeClr val="accent2">
-                          <a:satMod val="110000"/>
-                          <a:lumMod val="100000"/>
-                          <a:shade val="100000"/>
-                        </a:schemeClr>
-                      </a:gs>
-                      <a:gs pos="100000">
-                        <a:schemeClr val="accent2">
-                          <a:lumMod val="99000"/>
-                          <a:satMod val="120000"/>
-                          <a:shade val="78000"/>
-                        </a:schemeClr>
-                      </a:gs>
-                    </a:gsLst>
-                    <a:lin ang="5400000" scaled="0"/>
-                  </a:gradFill>
+                  <a:solidFill>
+                    <a:schemeClr val="accent2"/>
+                  </a:solidFill>
                   <a:ln>
                     <a:noFill/>
                   </a:ln>
-                  <a:effectLst>
-                    <a:outerShdw blurRad="57150" dist="19050" dir="5400000" algn="ctr" rotWithShape="0">
-                      <a:srgbClr val="000000">
-                        <a:alpha val="63000"/>
-                      </a:srgbClr>
-                    </a:outerShdw>
-                  </a:effectLst>
+                  <a:effectLst/>
                 </c:spPr>
                 <c:invertIfNegative val="0"/>
                 <c:cat>
@@ -7893,18 +8092,12 @@
                 </c:tx>
                 <c:spPr>
                   <a:solidFill>
-                    <a:srgbClr val="92D050"/>
+                    <a:schemeClr val="accent3"/>
                   </a:solidFill>
                   <a:ln>
                     <a:noFill/>
                   </a:ln>
-                  <a:effectLst>
-                    <a:outerShdw blurRad="57150" dist="19050" dir="5400000" algn="ctr" rotWithShape="0">
-                      <a:srgbClr val="000000">
-                        <a:alpha val="63000"/>
-                      </a:srgbClr>
-                    </a:outerShdw>
-                  </a:effectLst>
+                  <a:effectLst/>
                 </c:spPr>
                 <c:invertIfNegative val="0"/>
                 <c:cat>
@@ -8006,7 +8199,7 @@
         </c:extLst>
       </c:barChart>
       <c:catAx>
-        <c:axId val="452949664"/>
+        <c:axId val="447753088"/>
         <c:scaling>
           <c:orientation val="minMax"/>
         </c:scaling>
@@ -8018,11 +8211,11 @@
         <c:tickLblPos val="nextTo"/>
         <c:spPr>
           <a:noFill/>
-          <a:ln w="12700" cap="flat" cmpd="sng" algn="ctr">
+          <a:ln w="9525" cap="flat" cmpd="sng" algn="ctr">
             <a:solidFill>
-              <a:schemeClr val="lt1">
-                <a:lumMod val="95000"/>
-                <a:alpha val="54000"/>
+              <a:schemeClr val="tx1">
+                <a:lumMod val="15000"/>
+                <a:lumOff val="85000"/>
               </a:schemeClr>
             </a:solidFill>
             <a:round/>
@@ -8036,8 +8229,9 @@
             <a:pPr>
               <a:defRPr sz="900" b="0" i="0" u="none" strike="noStrike" kern="1200" baseline="0">
                 <a:solidFill>
-                  <a:schemeClr val="lt1">
-                    <a:lumMod val="85000"/>
+                  <a:schemeClr val="tx1">
+                    <a:lumMod val="65000"/>
+                    <a:lumOff val="35000"/>
                   </a:schemeClr>
                 </a:solidFill>
                 <a:latin typeface="+mn-lt"/>
@@ -8048,7 +8242,7 @@
             <a:endParaRPr lang="en-US"/>
           </a:p>
         </c:txPr>
-        <c:crossAx val="452955544"/>
+        <c:crossAx val="447753480"/>
         <c:crosses val="autoZero"/>
         <c:auto val="1"/>
         <c:lblAlgn val="ctr"/>
@@ -8056,7 +8250,7 @@
         <c:noMultiLvlLbl val="0"/>
       </c:catAx>
       <c:valAx>
-        <c:axId val="452955544"/>
+        <c:axId val="447753480"/>
         <c:scaling>
           <c:orientation val="minMax"/>
         </c:scaling>
@@ -8066,9 +8260,9 @@
           <c:spPr>
             <a:ln w="9525" cap="flat" cmpd="sng" algn="ctr">
               <a:solidFill>
-                <a:schemeClr val="lt1">
-                  <a:lumMod val="95000"/>
-                  <a:alpha val="10000"/>
+                <a:schemeClr val="tx1">
+                  <a:lumMod val="15000"/>
+                  <a:lumOff val="85000"/>
                 </a:schemeClr>
               </a:solidFill>
               <a:round/>
@@ -8094,8 +8288,9 @@
             <a:pPr>
               <a:defRPr sz="900" b="0" i="0" u="none" strike="noStrike" kern="1200" baseline="0">
                 <a:solidFill>
-                  <a:schemeClr val="lt1">
-                    <a:lumMod val="85000"/>
+                  <a:schemeClr val="tx1">
+                    <a:lumMod val="65000"/>
+                    <a:lumOff val="35000"/>
                   </a:schemeClr>
                 </a:solidFill>
                 <a:latin typeface="+mn-lt"/>
@@ -8106,7 +8301,7 @@
             <a:endParaRPr lang="en-US"/>
           </a:p>
         </c:txPr>
-        <c:crossAx val="452949664"/>
+        <c:crossAx val="447753088"/>
         <c:crosses val="autoZero"/>
         <c:crossBetween val="between"/>
       </c:valAx>
@@ -8123,28 +8318,17 @@
     <c:showDLblsOverMax val="0"/>
   </c:chart>
   <c:spPr>
-    <a:gradFill flip="none" rotWithShape="1">
-      <a:gsLst>
-        <a:gs pos="0">
-          <a:schemeClr val="dk1">
-            <a:lumMod val="65000"/>
-            <a:lumOff val="35000"/>
-          </a:schemeClr>
-        </a:gs>
-        <a:gs pos="100000">
-          <a:schemeClr val="dk1">
-            <a:lumMod val="85000"/>
-            <a:lumOff val="15000"/>
-          </a:schemeClr>
-        </a:gs>
-      </a:gsLst>
-      <a:path path="circle">
-        <a:fillToRect l="50000" t="50000" r="50000" b="50000"/>
-      </a:path>
-      <a:tileRect/>
-    </a:gradFill>
-    <a:ln>
-      <a:noFill/>
+    <a:solidFill>
+      <a:schemeClr val="bg1"/>
+    </a:solidFill>
+    <a:ln w="9525" cap="flat" cmpd="sng" algn="ctr">
+      <a:solidFill>
+        <a:schemeClr val="tx1">
+          <a:lumMod val="15000"/>
+          <a:lumOff val="85000"/>
+        </a:schemeClr>
+      </a:solidFill>
+      <a:round/>
     </a:ln>
     <a:effectLst/>
   </c:spPr>
@@ -8158,7 +8342,7 @@
       <a:endParaRPr lang="en-US"/>
     </a:p>
   </c:txPr>
-  <c:externalData r:id="rId4">
+  <c:externalData r:id="rId3">
     <c:autoUpdate val="0"/>
   </c:externalData>
 </c:chartSpace>
@@ -8245,33 +8429,35 @@
 </file>
 
 <file path=word/charts/style1.xml><?xml version="1.0" encoding="utf-8"?>
-<cs:chartStyle xmlns:cs="http://schemas.microsoft.com/office/drawing/2012/chartStyle" xmlns:a="http://schemas.openxmlformats.org/drawingml/2006/main" id="209">
+<cs:chartStyle xmlns:cs="http://schemas.microsoft.com/office/drawing/2012/chartStyle" xmlns:a="http://schemas.openxmlformats.org/drawingml/2006/main" id="201">
   <cs:axisTitle>
     <cs:lnRef idx="0"/>
     <cs:fillRef idx="0"/>
     <cs:effectRef idx="0"/>
     <cs:fontRef idx="minor">
-      <a:schemeClr val="lt1">
-        <a:lumMod val="85000"/>
+      <a:schemeClr val="tx1">
+        <a:lumMod val="65000"/>
+        <a:lumOff val="35000"/>
       </a:schemeClr>
     </cs:fontRef>
-    <cs:defRPr sz="900" b="1" kern="1200" cap="all"/>
+    <cs:defRPr sz="1000" kern="1200"/>
   </cs:axisTitle>
   <cs:categoryAxis>
     <cs:lnRef idx="0"/>
     <cs:fillRef idx="0"/>
     <cs:effectRef idx="0"/>
     <cs:fontRef idx="minor">
-      <a:schemeClr val="lt1">
-        <a:lumMod val="85000"/>
+      <a:schemeClr val="tx1">
+        <a:lumMod val="65000"/>
+        <a:lumOff val="35000"/>
       </a:schemeClr>
     </cs:fontRef>
     <cs:spPr>
-      <a:ln w="12700" cap="flat" cmpd="sng" algn="ctr">
+      <a:ln w="9525" cap="flat" cmpd="sng" algn="ctr">
         <a:solidFill>
-          <a:schemeClr val="lt1">
-            <a:lumMod val="95000"/>
-            <a:alpha val="54000"/>
+          <a:schemeClr val="tx1">
+            <a:lumMod val="15000"/>
+            <a:lumOff val="85000"/>
           </a:schemeClr>
         </a:solidFill>
         <a:round/>
@@ -8279,34 +8465,26 @@
     </cs:spPr>
     <cs:defRPr sz="900" kern="1200"/>
   </cs:categoryAxis>
-  <cs:chartArea>
+  <cs:chartArea mods="allowNoFillOverride allowNoLineOverride">
     <cs:lnRef idx="0"/>
     <cs:fillRef idx="0"/>
     <cs:effectRef idx="0"/>
     <cs:fontRef idx="minor">
-      <a:schemeClr val="dk1"/>
+      <a:schemeClr val="tx1"/>
     </cs:fontRef>
     <cs:spPr>
-      <a:gradFill flip="none" rotWithShape="1">
-        <a:gsLst>
-          <a:gs pos="0">
-            <a:schemeClr val="dk1">
-              <a:lumMod val="65000"/>
-              <a:lumOff val="35000"/>
-            </a:schemeClr>
-          </a:gs>
-          <a:gs pos="100000">
-            <a:schemeClr val="dk1">
-              <a:lumMod val="85000"/>
-              <a:lumOff val="15000"/>
-            </a:schemeClr>
-          </a:gs>
-        </a:gsLst>
-        <a:path path="circle">
-          <a:fillToRect l="50000" t="50000" r="50000" b="50000"/>
-        </a:path>
-        <a:tileRect/>
-      </a:gradFill>
+      <a:solidFill>
+        <a:schemeClr val="bg1"/>
+      </a:solidFill>
+      <a:ln w="9525" cap="flat" cmpd="sng" algn="ctr">
+        <a:solidFill>
+          <a:schemeClr val="tx1">
+            <a:lumMod val="15000"/>
+            <a:lumOff val="85000"/>
+          </a:schemeClr>
+        </a:solidFill>
+        <a:round/>
+      </a:ln>
     </cs:spPr>
     <cs:defRPr sz="1000" kern="1200"/>
   </cs:chartArea>
@@ -8315,8 +8493,9 @@
     <cs:fillRef idx="0"/>
     <cs:effectRef idx="0"/>
     <cs:fontRef idx="minor">
-      <a:schemeClr val="lt1">
-        <a:lumMod val="85000"/>
+      <a:schemeClr val="tx1">
+        <a:lumMod val="75000"/>
+        <a:lumOff val="25000"/>
       </a:schemeClr>
     </cs:fontRef>
     <cs:defRPr sz="900" kern="1200"/>
@@ -8335,6 +8514,14 @@
       <a:solidFill>
         <a:schemeClr val="lt1"/>
       </a:solidFill>
+      <a:ln>
+        <a:solidFill>
+          <a:schemeClr val="dk1">
+            <a:lumMod val="25000"/>
+            <a:lumOff val="75000"/>
+          </a:schemeClr>
+        </a:solidFill>
+      </a:ln>
     </cs:spPr>
     <cs:defRPr sz="900" kern="1200"/>
     <cs:bodyPr rot="0" spcFirstLastPara="1" vertOverflow="clip" horzOverflow="clip" vert="horz" wrap="square" lIns="36576" tIns="18288" rIns="36576" bIns="18288" anchor="ctr" anchorCtr="1">
@@ -8343,35 +8530,35 @@
   </cs:dataLabelCallout>
   <cs:dataPoint>
     <cs:lnRef idx="0"/>
-    <cs:fillRef idx="3">
+    <cs:fillRef idx="1">
       <cs:styleClr val="auto"/>
     </cs:fillRef>
-    <cs:effectRef idx="3"/>
+    <cs:effectRef idx="0"/>
     <cs:fontRef idx="minor">
-      <a:schemeClr val="lt1"/>
+      <a:schemeClr val="tx1"/>
     </cs:fontRef>
   </cs:dataPoint>
   <cs:dataPoint3D>
     <cs:lnRef idx="0"/>
-    <cs:fillRef idx="3">
+    <cs:fillRef idx="1">
       <cs:styleClr val="auto"/>
     </cs:fillRef>
-    <cs:effectRef idx="3"/>
+    <cs:effectRef idx="0"/>
     <cs:fontRef idx="minor">
-      <a:schemeClr val="lt1"/>
+      <a:schemeClr val="tx1"/>
     </cs:fontRef>
   </cs:dataPoint3D>
   <cs:dataPointLine>
     <cs:lnRef idx="0">
       <cs:styleClr val="auto"/>
     </cs:lnRef>
-    <cs:fillRef idx="3"/>
-    <cs:effectRef idx="3"/>
+    <cs:fillRef idx="1"/>
+    <cs:effectRef idx="0"/>
     <cs:fontRef idx="minor">
-      <a:schemeClr val="lt1"/>
+      <a:schemeClr val="tx1"/>
     </cs:fontRef>
     <cs:spPr>
-      <a:ln w="34925" cap="rnd">
+      <a:ln w="28575" cap="rnd">
         <a:solidFill>
           <a:schemeClr val="phClr"/>
         </a:solidFill>
@@ -8383,31 +8570,30 @@
     <cs:lnRef idx="0">
       <cs:styleClr val="auto"/>
     </cs:lnRef>
-    <cs:fillRef idx="3">
+    <cs:fillRef idx="1">
       <cs:styleClr val="auto"/>
     </cs:fillRef>
-    <cs:effectRef idx="3"/>
+    <cs:effectRef idx="0"/>
     <cs:fontRef idx="minor">
-      <a:schemeClr val="lt1"/>
+      <a:schemeClr val="tx1"/>
     </cs:fontRef>
     <cs:spPr>
       <a:ln w="9525">
         <a:solidFill>
           <a:schemeClr val="phClr"/>
         </a:solidFill>
-        <a:round/>
       </a:ln>
     </cs:spPr>
   </cs:dataPointMarker>
-  <cs:dataPointMarkerLayout symbol="circle" size="6"/>
+  <cs:dataPointMarkerLayout symbol="circle" size="5"/>
   <cs:dataPointWireframe>
     <cs:lnRef idx="0">
       <cs:styleClr val="auto"/>
     </cs:lnRef>
-    <cs:fillRef idx="3"/>
-    <cs:effectRef idx="3"/>
+    <cs:fillRef idx="1"/>
+    <cs:effectRef idx="0"/>
     <cs:fontRef idx="minor">
-      <a:schemeClr val="lt1"/>
+      <a:schemeClr val="tx1"/>
     </cs:fontRef>
     <cs:spPr>
       <a:ln w="9525" cap="rnd">
@@ -8423,18 +8609,21 @@
     <cs:fillRef idx="0"/>
     <cs:effectRef idx="0"/>
     <cs:fontRef idx="minor">
-      <a:schemeClr val="lt1">
-        <a:lumMod val="85000"/>
+      <a:schemeClr val="tx1">
+        <a:lumMod val="65000"/>
+        <a:lumOff val="35000"/>
       </a:schemeClr>
     </cs:fontRef>
     <cs:spPr>
-      <a:ln w="9525">
+      <a:noFill/>
+      <a:ln w="9525" cap="flat" cmpd="sng" algn="ctr">
         <a:solidFill>
-          <a:schemeClr val="lt1">
-            <a:lumMod val="95000"/>
-            <a:alpha val="54000"/>
+          <a:schemeClr val="tx1">
+            <a:lumMod val="15000"/>
+            <a:lumOff val="85000"/>
           </a:schemeClr>
         </a:solidFill>
+        <a:round/>
       </a:ln>
     </cs:spPr>
     <cs:defRPr sz="900" kern="1200"/>
@@ -8444,20 +8633,20 @@
     <cs:fillRef idx="0"/>
     <cs:effectRef idx="0"/>
     <cs:fontRef idx="minor">
-      <a:schemeClr val="lt1"/>
+      <a:schemeClr val="dk1"/>
     </cs:fontRef>
     <cs:spPr>
       <a:solidFill>
         <a:schemeClr val="dk1">
-          <a:lumMod val="75000"/>
-          <a:lumOff val="25000"/>
+          <a:lumMod val="65000"/>
+          <a:lumOff val="35000"/>
         </a:schemeClr>
       </a:solidFill>
       <a:ln w="9525">
         <a:solidFill>
-          <a:schemeClr val="lt1">
-            <a:lumMod val="95000"/>
-            <a:alpha val="54000"/>
+          <a:schemeClr val="tx1">
+            <a:lumMod val="65000"/>
+            <a:lumOff val="35000"/>
           </a:schemeClr>
         </a:solidFill>
       </a:ln>
@@ -8468,17 +8657,17 @@
     <cs:fillRef idx="0"/>
     <cs:effectRef idx="0"/>
     <cs:fontRef idx="minor">
-      <a:schemeClr val="lt1"/>
+      <a:schemeClr val="tx1"/>
     </cs:fontRef>
     <cs:spPr>
-      <a:ln w="9525">
+      <a:ln w="9525" cap="flat" cmpd="sng" algn="ctr">
         <a:solidFill>
-          <a:schemeClr val="lt1">
-            <a:lumMod val="95000"/>
-            <a:alpha val="54000"/>
+          <a:schemeClr val="tx1">
+            <a:lumMod val="35000"/>
+            <a:lumOff val="65000"/>
           </a:schemeClr>
         </a:solidFill>
-        <a:prstDash val="dash"/>
+        <a:round/>
       </a:ln>
     </cs:spPr>
   </cs:dropLine>
@@ -8487,13 +8676,14 @@
     <cs:fillRef idx="0"/>
     <cs:effectRef idx="0"/>
     <cs:fontRef idx="minor">
-      <a:schemeClr val="lt1"/>
+      <a:schemeClr val="tx1"/>
     </cs:fontRef>
     <cs:spPr>
       <a:ln w="9525" cap="flat" cmpd="sng" algn="ctr">
         <a:solidFill>
-          <a:schemeClr val="lt1">
-            <a:lumMod val="95000"/>
+          <a:schemeClr val="tx1">
+            <a:lumMod val="65000"/>
+            <a:lumOff val="35000"/>
           </a:schemeClr>
         </a:solidFill>
         <a:round/>
@@ -8505,22 +8695,28 @@
     <cs:fillRef idx="0"/>
     <cs:effectRef idx="0"/>
     <cs:fontRef idx="minor">
-      <a:schemeClr val="lt1"/>
+      <a:schemeClr val="tx1"/>
     </cs:fontRef>
+    <cs:spPr>
+      <a:noFill/>
+      <a:ln>
+        <a:noFill/>
+      </a:ln>
+    </cs:spPr>
   </cs:floor>
   <cs:gridlineMajor>
     <cs:lnRef idx="0"/>
     <cs:fillRef idx="0"/>
     <cs:effectRef idx="0"/>
     <cs:fontRef idx="minor">
-      <a:schemeClr val="lt1"/>
+      <a:schemeClr val="tx1"/>
     </cs:fontRef>
     <cs:spPr>
       <a:ln w="9525" cap="flat" cmpd="sng" algn="ctr">
         <a:solidFill>
-          <a:schemeClr val="lt1">
-            <a:lumMod val="95000"/>
-            <a:alpha val="10000"/>
+          <a:schemeClr val="tx1">
+            <a:lumMod val="15000"/>
+            <a:lumOff val="85000"/>
           </a:schemeClr>
         </a:solidFill>
         <a:round/>
@@ -8532,16 +8728,17 @@
     <cs:fillRef idx="0"/>
     <cs:effectRef idx="0"/>
     <cs:fontRef idx="minor">
-      <a:schemeClr val="lt1"/>
+      <a:schemeClr val="tx1"/>
     </cs:fontRef>
     <cs:spPr>
-      <a:ln>
+      <a:ln w="9525" cap="flat" cmpd="sng" algn="ctr">
         <a:solidFill>
-          <a:schemeClr val="lt1">
-            <a:lumMod val="95000"/>
-            <a:alpha val="5000"/>
+          <a:schemeClr val="tx1">
+            <a:lumMod val="5000"/>
+            <a:lumOff val="95000"/>
           </a:schemeClr>
         </a:solidFill>
+        <a:round/>
       </a:ln>
     </cs:spPr>
   </cs:gridlineMinor>
@@ -8550,17 +8747,17 @@
     <cs:fillRef idx="0"/>
     <cs:effectRef idx="0"/>
     <cs:fontRef idx="minor">
-      <a:schemeClr val="lt1"/>
+      <a:schemeClr val="tx1"/>
     </cs:fontRef>
     <cs:spPr>
-      <a:ln w="9525">
+      <a:ln w="9525" cap="flat" cmpd="sng" algn="ctr">
         <a:solidFill>
-          <a:schemeClr val="lt1">
-            <a:lumMod val="95000"/>
-            <a:alpha val="54000"/>
+          <a:schemeClr val="tx1">
+            <a:lumMod val="75000"/>
+            <a:lumOff val="25000"/>
           </a:schemeClr>
         </a:solidFill>
-        <a:prstDash val="dash"/>
+        <a:round/>
       </a:ln>
     </cs:spPr>
   </cs:hiLoLine>
@@ -8569,16 +8766,17 @@
     <cs:fillRef idx="0"/>
     <cs:effectRef idx="0"/>
     <cs:fontRef idx="minor">
-      <a:schemeClr val="lt1"/>
+      <a:schemeClr val="tx1"/>
     </cs:fontRef>
     <cs:spPr>
-      <a:ln w="9525">
+      <a:ln w="9525" cap="flat" cmpd="sng" algn="ctr">
         <a:solidFill>
-          <a:schemeClr val="lt1">
-            <a:lumMod val="95000"/>
-            <a:alpha val="54000"/>
+          <a:schemeClr val="tx1">
+            <a:lumMod val="35000"/>
+            <a:lumOff val="65000"/>
           </a:schemeClr>
         </a:solidFill>
+        <a:round/>
       </a:ln>
     </cs:spPr>
   </cs:leaderLine>
@@ -8587,26 +8785,27 @@
     <cs:fillRef idx="0"/>
     <cs:effectRef idx="0"/>
     <cs:fontRef idx="minor">
-      <a:schemeClr val="lt1">
-        <a:lumMod val="85000"/>
+      <a:schemeClr val="tx1">
+        <a:lumMod val="65000"/>
+        <a:lumOff val="35000"/>
       </a:schemeClr>
     </cs:fontRef>
     <cs:defRPr sz="900" kern="1200"/>
   </cs:legend>
-  <cs:plotArea>
+  <cs:plotArea mods="allowNoFillOverride allowNoLineOverride">
     <cs:lnRef idx="0"/>
     <cs:fillRef idx="0"/>
     <cs:effectRef idx="0"/>
     <cs:fontRef idx="minor">
-      <a:schemeClr val="lt1"/>
+      <a:schemeClr val="tx1"/>
     </cs:fontRef>
   </cs:plotArea>
-  <cs:plotArea3D>
+  <cs:plotArea3D mods="allowNoFillOverride allowNoLineOverride">
     <cs:lnRef idx="0"/>
     <cs:fillRef idx="0"/>
     <cs:effectRef idx="0"/>
     <cs:fontRef idx="minor">
-      <a:schemeClr val="lt1"/>
+      <a:schemeClr val="tx1"/>
     </cs:fontRef>
   </cs:plotArea3D>
   <cs:seriesAxis>
@@ -8614,21 +8813,11 @@
     <cs:fillRef idx="0"/>
     <cs:effectRef idx="0"/>
     <cs:fontRef idx="minor">
-      <a:schemeClr val="lt1">
-        <a:lumMod val="85000"/>
+      <a:schemeClr val="tx1">
+        <a:lumMod val="65000"/>
+        <a:lumOff val="35000"/>
       </a:schemeClr>
     </cs:fontRef>
-    <cs:spPr>
-      <a:ln w="12700" cap="flat" cmpd="sng" algn="ctr">
-        <a:solidFill>
-          <a:schemeClr val="lt1">
-            <a:lumMod val="95000"/>
-            <a:alpha val="54000"/>
-          </a:schemeClr>
-        </a:solidFill>
-        <a:round/>
-      </a:ln>
-    </cs:spPr>
     <cs:defRPr sz="900" kern="1200"/>
   </cs:seriesAxis>
   <cs:seriesLine>
@@ -8636,14 +8825,14 @@
     <cs:fillRef idx="0"/>
     <cs:effectRef idx="0"/>
     <cs:fontRef idx="minor">
-      <a:schemeClr val="lt1"/>
+      <a:schemeClr val="tx1"/>
     </cs:fontRef>
     <cs:spPr>
       <a:ln w="9525" cap="flat" cmpd="sng" algn="ctr">
         <a:solidFill>
-          <a:schemeClr val="lt1">
-            <a:lumMod val="95000"/>
-            <a:alpha val="54000"/>
+          <a:schemeClr val="tx1">
+            <a:lumMod val="35000"/>
+            <a:lumOff val="65000"/>
           </a:schemeClr>
         </a:solidFill>
         <a:round/>
@@ -8655,19 +8844,12 @@
     <cs:fillRef idx="0"/>
     <cs:effectRef idx="0"/>
     <cs:fontRef idx="minor">
-      <a:schemeClr val="lt1">
-        <a:lumMod val="95000"/>
+      <a:schemeClr val="tx1">
+        <a:lumMod val="65000"/>
+        <a:lumOff val="35000"/>
       </a:schemeClr>
     </cs:fontRef>
-    <cs:defRPr sz="1600" b="1" kern="1200" spc="100" baseline="0">
-      <a:effectLst>
-        <a:outerShdw blurRad="50800" dist="38100" dir="5400000" algn="t" rotWithShape="0">
-          <a:prstClr val="black">
-            <a:alpha val="40000"/>
-          </a:prstClr>
-        </a:outerShdw>
-      </a:effectLst>
-    </cs:defRPr>
+    <cs:defRPr sz="1400" b="0" kern="1200" spc="0" baseline="0"/>
   </cs:title>
   <cs:trendline>
     <cs:lnRef idx="0">
@@ -8676,13 +8858,14 @@
     <cs:fillRef idx="0"/>
     <cs:effectRef idx="0"/>
     <cs:fontRef idx="minor">
-      <a:schemeClr val="lt1"/>
+      <a:schemeClr val="tx1"/>
     </cs:fontRef>
     <cs:spPr>
       <a:ln w="19050" cap="rnd">
         <a:solidFill>
           <a:schemeClr val="phClr"/>
         </a:solidFill>
+        <a:prstDash val="sysDot"/>
       </a:ln>
     </cs:spPr>
   </cs:trendline>
@@ -8691,8 +8874,9 @@
     <cs:fillRef idx="0"/>
     <cs:effectRef idx="0"/>
     <cs:fontRef idx="minor">
-      <a:schemeClr val="lt1">
-        <a:lumMod val="85000"/>
+      <a:schemeClr val="tx1">
+        <a:lumMod val="65000"/>
+        <a:lumOff val="35000"/>
       </a:schemeClr>
     </cs:fontRef>
     <cs:defRPr sz="900" kern="1200"/>
@@ -8702,7 +8886,7 @@
     <cs:fillRef idx="0"/>
     <cs:effectRef idx="0"/>
     <cs:fontRef idx="minor">
-      <a:schemeClr val="lt1"/>
+      <a:schemeClr val="dk1"/>
     </cs:fontRef>
     <cs:spPr>
       <a:solidFill>
@@ -8710,9 +8894,9 @@
       </a:solidFill>
       <a:ln w="9525">
         <a:solidFill>
-          <a:schemeClr val="lt1">
-            <a:lumMod val="95000"/>
-            <a:alpha val="54000"/>
+          <a:schemeClr val="tx1">
+            <a:lumMod val="15000"/>
+            <a:lumOff val="85000"/>
           </a:schemeClr>
         </a:solidFill>
       </a:ln>
@@ -8723,8 +8907,9 @@
     <cs:fillRef idx="0"/>
     <cs:effectRef idx="0"/>
     <cs:fontRef idx="minor">
-      <a:schemeClr val="lt1">
-        <a:lumMod val="85000"/>
+      <a:schemeClr val="tx1">
+        <a:lumMod val="65000"/>
+        <a:lumOff val="35000"/>
       </a:schemeClr>
     </cs:fontRef>
     <cs:defRPr sz="900" kern="1200"/>
@@ -8734,40 +8919,48 @@
     <cs:fillRef idx="0"/>
     <cs:effectRef idx="0"/>
     <cs:fontRef idx="minor">
-      <a:schemeClr val="lt1"/>
+      <a:schemeClr val="tx1"/>
     </cs:fontRef>
+    <cs:spPr>
+      <a:noFill/>
+      <a:ln>
+        <a:noFill/>
+      </a:ln>
+    </cs:spPr>
   </cs:wall>
 </cs:chartStyle>
 </file>
 
 <file path=word/charts/style2.xml><?xml version="1.0" encoding="utf-8"?>
-<cs:chartStyle xmlns:cs="http://schemas.microsoft.com/office/drawing/2012/chartStyle" xmlns:a="http://schemas.openxmlformats.org/drawingml/2006/main" id="209">
+<cs:chartStyle xmlns:cs="http://schemas.microsoft.com/office/drawing/2012/chartStyle" xmlns:a="http://schemas.openxmlformats.org/drawingml/2006/main" id="201">
   <cs:axisTitle>
     <cs:lnRef idx="0"/>
     <cs:fillRef idx="0"/>
     <cs:effectRef idx="0"/>
     <cs:fontRef idx="minor">
-      <a:schemeClr val="lt1">
-        <a:lumMod val="85000"/>
+      <a:schemeClr val="tx1">
+        <a:lumMod val="65000"/>
+        <a:lumOff val="35000"/>
       </a:schemeClr>
     </cs:fontRef>
-    <cs:defRPr sz="900" b="1" kern="1200" cap="all"/>
+    <cs:defRPr sz="1000" kern="1200"/>
   </cs:axisTitle>
   <cs:categoryAxis>
     <cs:lnRef idx="0"/>
     <cs:fillRef idx="0"/>
     <cs:effectRef idx="0"/>
     <cs:fontRef idx="minor">
-      <a:schemeClr val="lt1">
-        <a:lumMod val="85000"/>
+      <a:schemeClr val="tx1">
+        <a:lumMod val="65000"/>
+        <a:lumOff val="35000"/>
       </a:schemeClr>
     </cs:fontRef>
     <cs:spPr>
-      <a:ln w="12700" cap="flat" cmpd="sng" algn="ctr">
+      <a:ln w="9525" cap="flat" cmpd="sng" algn="ctr">
         <a:solidFill>
-          <a:schemeClr val="lt1">
-            <a:lumMod val="95000"/>
-            <a:alpha val="54000"/>
+          <a:schemeClr val="tx1">
+            <a:lumMod val="15000"/>
+            <a:lumOff val="85000"/>
           </a:schemeClr>
         </a:solidFill>
         <a:round/>
@@ -8775,34 +8968,26 @@
     </cs:spPr>
     <cs:defRPr sz="900" kern="1200"/>
   </cs:categoryAxis>
-  <cs:chartArea>
+  <cs:chartArea mods="allowNoFillOverride allowNoLineOverride">
     <cs:lnRef idx="0"/>
     <cs:fillRef idx="0"/>
     <cs:effectRef idx="0"/>
     <cs:fontRef idx="minor">
-      <a:schemeClr val="dk1"/>
+      <a:schemeClr val="tx1"/>
     </cs:fontRef>
     <cs:spPr>
-      <a:gradFill flip="none" rotWithShape="1">
-        <a:gsLst>
-          <a:gs pos="0">
-            <a:schemeClr val="dk1">
-              <a:lumMod val="65000"/>
-              <a:lumOff val="35000"/>
-            </a:schemeClr>
-          </a:gs>
-          <a:gs pos="100000">
-            <a:schemeClr val="dk1">
-              <a:lumMod val="85000"/>
-              <a:lumOff val="15000"/>
-            </a:schemeClr>
-          </a:gs>
-        </a:gsLst>
-        <a:path path="circle">
-          <a:fillToRect l="50000" t="50000" r="50000" b="50000"/>
-        </a:path>
-        <a:tileRect/>
-      </a:gradFill>
+      <a:solidFill>
+        <a:schemeClr val="bg1"/>
+      </a:solidFill>
+      <a:ln w="9525" cap="flat" cmpd="sng" algn="ctr">
+        <a:solidFill>
+          <a:schemeClr val="tx1">
+            <a:lumMod val="15000"/>
+            <a:lumOff val="85000"/>
+          </a:schemeClr>
+        </a:solidFill>
+        <a:round/>
+      </a:ln>
     </cs:spPr>
     <cs:defRPr sz="1000" kern="1200"/>
   </cs:chartArea>
@@ -8811,8 +8996,9 @@
     <cs:fillRef idx="0"/>
     <cs:effectRef idx="0"/>
     <cs:fontRef idx="minor">
-      <a:schemeClr val="lt1">
-        <a:lumMod val="85000"/>
+      <a:schemeClr val="tx1">
+        <a:lumMod val="75000"/>
+        <a:lumOff val="25000"/>
       </a:schemeClr>
     </cs:fontRef>
     <cs:defRPr sz="900" kern="1200"/>
@@ -8831,6 +9017,14 @@
       <a:solidFill>
         <a:schemeClr val="lt1"/>
       </a:solidFill>
+      <a:ln>
+        <a:solidFill>
+          <a:schemeClr val="dk1">
+            <a:lumMod val="25000"/>
+            <a:lumOff val="75000"/>
+          </a:schemeClr>
+        </a:solidFill>
+      </a:ln>
     </cs:spPr>
     <cs:defRPr sz="900" kern="1200"/>
     <cs:bodyPr rot="0" spcFirstLastPara="1" vertOverflow="clip" horzOverflow="clip" vert="horz" wrap="square" lIns="36576" tIns="18288" rIns="36576" bIns="18288" anchor="ctr" anchorCtr="1">
@@ -8839,35 +9033,35 @@
   </cs:dataLabelCallout>
   <cs:dataPoint>
     <cs:lnRef idx="0"/>
-    <cs:fillRef idx="3">
+    <cs:fillRef idx="1">
       <cs:styleClr val="auto"/>
     </cs:fillRef>
-    <cs:effectRef idx="3"/>
+    <cs:effectRef idx="0"/>
     <cs:fontRef idx="minor">
-      <a:schemeClr val="lt1"/>
+      <a:schemeClr val="tx1"/>
     </cs:fontRef>
   </cs:dataPoint>
   <cs:dataPoint3D>
     <cs:lnRef idx="0"/>
-    <cs:fillRef idx="3">
+    <cs:fillRef idx="1">
       <cs:styleClr val="auto"/>
     </cs:fillRef>
-    <cs:effectRef idx="3"/>
+    <cs:effectRef idx="0"/>
     <cs:fontRef idx="minor">
-      <a:schemeClr val="lt1"/>
+      <a:schemeClr val="tx1"/>
     </cs:fontRef>
   </cs:dataPoint3D>
   <cs:dataPointLine>
     <cs:lnRef idx="0">
       <cs:styleClr val="auto"/>
     </cs:lnRef>
-    <cs:fillRef idx="3"/>
-    <cs:effectRef idx="3"/>
+    <cs:fillRef idx="1"/>
+    <cs:effectRef idx="0"/>
     <cs:fontRef idx="minor">
-      <a:schemeClr val="lt1"/>
+      <a:schemeClr val="tx1"/>
     </cs:fontRef>
     <cs:spPr>
-      <a:ln w="34925" cap="rnd">
+      <a:ln w="28575" cap="rnd">
         <a:solidFill>
           <a:schemeClr val="phClr"/>
         </a:solidFill>
@@ -8879,31 +9073,30 @@
     <cs:lnRef idx="0">
       <cs:styleClr val="auto"/>
     </cs:lnRef>
-    <cs:fillRef idx="3">
+    <cs:fillRef idx="1">
       <cs:styleClr val="auto"/>
     </cs:fillRef>
-    <cs:effectRef idx="3"/>
+    <cs:effectRef idx="0"/>
     <cs:fontRef idx="minor">
-      <a:schemeClr val="lt1"/>
+      <a:schemeClr val="tx1"/>
     </cs:fontRef>
     <cs:spPr>
       <a:ln w="9525">
         <a:solidFill>
           <a:schemeClr val="phClr"/>
         </a:solidFill>
-        <a:round/>
       </a:ln>
     </cs:spPr>
   </cs:dataPointMarker>
-  <cs:dataPointMarkerLayout symbol="circle" size="6"/>
+  <cs:dataPointMarkerLayout symbol="circle" size="5"/>
   <cs:dataPointWireframe>
     <cs:lnRef idx="0">
       <cs:styleClr val="auto"/>
     </cs:lnRef>
-    <cs:fillRef idx="3"/>
-    <cs:effectRef idx="3"/>
+    <cs:fillRef idx="1"/>
+    <cs:effectRef idx="0"/>
     <cs:fontRef idx="minor">
-      <a:schemeClr val="lt1"/>
+      <a:schemeClr val="tx1"/>
     </cs:fontRef>
     <cs:spPr>
       <a:ln w="9525" cap="rnd">
@@ -8919,18 +9112,21 @@
     <cs:fillRef idx="0"/>
     <cs:effectRef idx="0"/>
     <cs:fontRef idx="minor">
-      <a:schemeClr val="lt1">
-        <a:lumMod val="85000"/>
+      <a:schemeClr val="tx1">
+        <a:lumMod val="65000"/>
+        <a:lumOff val="35000"/>
       </a:schemeClr>
     </cs:fontRef>
     <cs:spPr>
-      <a:ln w="9525">
+      <a:noFill/>
+      <a:ln w="9525" cap="flat" cmpd="sng" algn="ctr">
         <a:solidFill>
-          <a:schemeClr val="lt1">
-            <a:lumMod val="95000"/>
-            <a:alpha val="54000"/>
+          <a:schemeClr val="tx1">
+            <a:lumMod val="15000"/>
+            <a:lumOff val="85000"/>
           </a:schemeClr>
         </a:solidFill>
+        <a:round/>
       </a:ln>
     </cs:spPr>
     <cs:defRPr sz="900" kern="1200"/>
@@ -8940,20 +9136,20 @@
     <cs:fillRef idx="0"/>
     <cs:effectRef idx="0"/>
     <cs:fontRef idx="minor">
-      <a:schemeClr val="lt1"/>
+      <a:schemeClr val="dk1"/>
     </cs:fontRef>
     <cs:spPr>
       <a:solidFill>
         <a:schemeClr val="dk1">
-          <a:lumMod val="75000"/>
-          <a:lumOff val="25000"/>
+          <a:lumMod val="65000"/>
+          <a:lumOff val="35000"/>
         </a:schemeClr>
       </a:solidFill>
       <a:ln w="9525">
         <a:solidFill>
-          <a:schemeClr val="lt1">
-            <a:lumMod val="95000"/>
-            <a:alpha val="54000"/>
+          <a:schemeClr val="tx1">
+            <a:lumMod val="65000"/>
+            <a:lumOff val="35000"/>
           </a:schemeClr>
         </a:solidFill>
       </a:ln>
@@ -8964,17 +9160,17 @@
     <cs:fillRef idx="0"/>
     <cs:effectRef idx="0"/>
     <cs:fontRef idx="minor">
-      <a:schemeClr val="lt1"/>
+      <a:schemeClr val="tx1"/>
     </cs:fontRef>
     <cs:spPr>
-      <a:ln w="9525">
+      <a:ln w="9525" cap="flat" cmpd="sng" algn="ctr">
         <a:solidFill>
-          <a:schemeClr val="lt1">
-            <a:lumMod val="95000"/>
-            <a:alpha val="54000"/>
+          <a:schemeClr val="tx1">
+            <a:lumMod val="35000"/>
+            <a:lumOff val="65000"/>
           </a:schemeClr>
         </a:solidFill>
-        <a:prstDash val="dash"/>
+        <a:round/>
       </a:ln>
     </cs:spPr>
   </cs:dropLine>
@@ -8983,13 +9179,14 @@
     <cs:fillRef idx="0"/>
     <cs:effectRef idx="0"/>
     <cs:fontRef idx="minor">
-      <a:schemeClr val="lt1"/>
+      <a:schemeClr val="tx1"/>
     </cs:fontRef>
     <cs:spPr>
       <a:ln w="9525" cap="flat" cmpd="sng" algn="ctr">
         <a:solidFill>
-          <a:schemeClr val="lt1">
-            <a:lumMod val="95000"/>
+          <a:schemeClr val="tx1">
+            <a:lumMod val="65000"/>
+            <a:lumOff val="35000"/>
           </a:schemeClr>
         </a:solidFill>
         <a:round/>
@@ -9001,22 +9198,28 @@
     <cs:fillRef idx="0"/>
     <cs:effectRef idx="0"/>
     <cs:fontRef idx="minor">
-      <a:schemeClr val="lt1"/>
+      <a:schemeClr val="tx1"/>
     </cs:fontRef>
+    <cs:spPr>
+      <a:noFill/>
+      <a:ln>
+        <a:noFill/>
+      </a:ln>
+    </cs:spPr>
   </cs:floor>
   <cs:gridlineMajor>
     <cs:lnRef idx="0"/>
     <cs:fillRef idx="0"/>
     <cs:effectRef idx="0"/>
     <cs:fontRef idx="minor">
-      <a:schemeClr val="lt1"/>
+      <a:schemeClr val="tx1"/>
     </cs:fontRef>
     <cs:spPr>
       <a:ln w="9525" cap="flat" cmpd="sng" algn="ctr">
         <a:solidFill>
-          <a:schemeClr val="lt1">
-            <a:lumMod val="95000"/>
-            <a:alpha val="10000"/>
+          <a:schemeClr val="tx1">
+            <a:lumMod val="15000"/>
+            <a:lumOff val="85000"/>
           </a:schemeClr>
         </a:solidFill>
         <a:round/>
@@ -9028,16 +9231,17 @@
     <cs:fillRef idx="0"/>
     <cs:effectRef idx="0"/>
     <cs:fontRef idx="minor">
-      <a:schemeClr val="lt1"/>
+      <a:schemeClr val="tx1"/>
     </cs:fontRef>
     <cs:spPr>
-      <a:ln>
+      <a:ln w="9525" cap="flat" cmpd="sng" algn="ctr">
         <a:solidFill>
-          <a:schemeClr val="lt1">
-            <a:lumMod val="95000"/>
-            <a:alpha val="5000"/>
+          <a:schemeClr val="tx1">
+            <a:lumMod val="5000"/>
+            <a:lumOff val="95000"/>
           </a:schemeClr>
         </a:solidFill>
+        <a:round/>
       </a:ln>
     </cs:spPr>
   </cs:gridlineMinor>
@@ -9046,17 +9250,17 @@
     <cs:fillRef idx="0"/>
     <cs:effectRef idx="0"/>
     <cs:fontRef idx="minor">
-      <a:schemeClr val="lt1"/>
+      <a:schemeClr val="tx1"/>
     </cs:fontRef>
     <cs:spPr>
-      <a:ln w="9525">
+      <a:ln w="9525" cap="flat" cmpd="sng" algn="ctr">
         <a:solidFill>
-          <a:schemeClr val="lt1">
-            <a:lumMod val="95000"/>
-            <a:alpha val="54000"/>
+          <a:schemeClr val="tx1">
+            <a:lumMod val="75000"/>
+            <a:lumOff val="25000"/>
           </a:schemeClr>
         </a:solidFill>
-        <a:prstDash val="dash"/>
+        <a:round/>
       </a:ln>
     </cs:spPr>
   </cs:hiLoLine>
@@ -9065,16 +9269,17 @@
     <cs:fillRef idx="0"/>
     <cs:effectRef idx="0"/>
     <cs:fontRef idx="minor">
-      <a:schemeClr val="lt1"/>
+      <a:schemeClr val="tx1"/>
     </cs:fontRef>
     <cs:spPr>
-      <a:ln w="9525">
+      <a:ln w="9525" cap="flat" cmpd="sng" algn="ctr">
         <a:solidFill>
-          <a:schemeClr val="lt1">
-            <a:lumMod val="95000"/>
-            <a:alpha val="54000"/>
+          <a:schemeClr val="tx1">
+            <a:lumMod val="35000"/>
+            <a:lumOff val="65000"/>
           </a:schemeClr>
         </a:solidFill>
+        <a:round/>
       </a:ln>
     </cs:spPr>
   </cs:leaderLine>
@@ -9083,26 +9288,27 @@
     <cs:fillRef idx="0"/>
     <cs:effectRef idx="0"/>
     <cs:fontRef idx="minor">
-      <a:schemeClr val="lt1">
-        <a:lumMod val="85000"/>
+      <a:schemeClr val="tx1">
+        <a:lumMod val="65000"/>
+        <a:lumOff val="35000"/>
       </a:schemeClr>
     </cs:fontRef>
     <cs:defRPr sz="900" kern="1200"/>
   </cs:legend>
-  <cs:plotArea>
+  <cs:plotArea mods="allowNoFillOverride allowNoLineOverride">
     <cs:lnRef idx="0"/>
     <cs:fillRef idx="0"/>
     <cs:effectRef idx="0"/>
     <cs:fontRef idx="minor">
-      <a:schemeClr val="lt1"/>
+      <a:schemeClr val="tx1"/>
     </cs:fontRef>
   </cs:plotArea>
-  <cs:plotArea3D>
+  <cs:plotArea3D mods="allowNoFillOverride allowNoLineOverride">
     <cs:lnRef idx="0"/>
     <cs:fillRef idx="0"/>
     <cs:effectRef idx="0"/>
     <cs:fontRef idx="minor">
-      <a:schemeClr val="lt1"/>
+      <a:schemeClr val="tx1"/>
     </cs:fontRef>
   </cs:plotArea3D>
   <cs:seriesAxis>
@@ -9110,21 +9316,11 @@
     <cs:fillRef idx="0"/>
     <cs:effectRef idx="0"/>
     <cs:fontRef idx="minor">
-      <a:schemeClr val="lt1">
-        <a:lumMod val="85000"/>
+      <a:schemeClr val="tx1">
+        <a:lumMod val="65000"/>
+        <a:lumOff val="35000"/>
       </a:schemeClr>
     </cs:fontRef>
-    <cs:spPr>
-      <a:ln w="12700" cap="flat" cmpd="sng" algn="ctr">
-        <a:solidFill>
-          <a:schemeClr val="lt1">
-            <a:lumMod val="95000"/>
-            <a:alpha val="54000"/>
-          </a:schemeClr>
-        </a:solidFill>
-        <a:round/>
-      </a:ln>
-    </cs:spPr>
     <cs:defRPr sz="900" kern="1200"/>
   </cs:seriesAxis>
   <cs:seriesLine>
@@ -9132,14 +9328,14 @@
     <cs:fillRef idx="0"/>
     <cs:effectRef idx="0"/>
     <cs:fontRef idx="minor">
-      <a:schemeClr val="lt1"/>
+      <a:schemeClr val="tx1"/>
     </cs:fontRef>
     <cs:spPr>
       <a:ln w="9525" cap="flat" cmpd="sng" algn="ctr">
         <a:solidFill>
-          <a:schemeClr val="lt1">
-            <a:lumMod val="95000"/>
-            <a:alpha val="54000"/>
+          <a:schemeClr val="tx1">
+            <a:lumMod val="35000"/>
+            <a:lumOff val="65000"/>
           </a:schemeClr>
         </a:solidFill>
         <a:round/>
@@ -9151,19 +9347,12 @@
     <cs:fillRef idx="0"/>
     <cs:effectRef idx="0"/>
     <cs:fontRef idx="minor">
-      <a:schemeClr val="lt1">
-        <a:lumMod val="95000"/>
+      <a:schemeClr val="tx1">
+        <a:lumMod val="65000"/>
+        <a:lumOff val="35000"/>
       </a:schemeClr>
     </cs:fontRef>
-    <cs:defRPr sz="1600" b="1" kern="1200" spc="100" baseline="0">
-      <a:effectLst>
-        <a:outerShdw blurRad="50800" dist="38100" dir="5400000" algn="t" rotWithShape="0">
-          <a:prstClr val="black">
-            <a:alpha val="40000"/>
-          </a:prstClr>
-        </a:outerShdw>
-      </a:effectLst>
-    </cs:defRPr>
+    <cs:defRPr sz="1400" b="0" kern="1200" spc="0" baseline="0"/>
   </cs:title>
   <cs:trendline>
     <cs:lnRef idx="0">
@@ -9172,13 +9361,14 @@
     <cs:fillRef idx="0"/>
     <cs:effectRef idx="0"/>
     <cs:fontRef idx="minor">
-      <a:schemeClr val="lt1"/>
+      <a:schemeClr val="tx1"/>
     </cs:fontRef>
     <cs:spPr>
       <a:ln w="19050" cap="rnd">
         <a:solidFill>
           <a:schemeClr val="phClr"/>
         </a:solidFill>
+        <a:prstDash val="sysDot"/>
       </a:ln>
     </cs:spPr>
   </cs:trendline>
@@ -9187,8 +9377,9 @@
     <cs:fillRef idx="0"/>
     <cs:effectRef idx="0"/>
     <cs:fontRef idx="minor">
-      <a:schemeClr val="lt1">
-        <a:lumMod val="85000"/>
+      <a:schemeClr val="tx1">
+        <a:lumMod val="65000"/>
+        <a:lumOff val="35000"/>
       </a:schemeClr>
     </cs:fontRef>
     <cs:defRPr sz="900" kern="1200"/>
@@ -9198,7 +9389,7 @@
     <cs:fillRef idx="0"/>
     <cs:effectRef idx="0"/>
     <cs:fontRef idx="minor">
-      <a:schemeClr val="lt1"/>
+      <a:schemeClr val="dk1"/>
     </cs:fontRef>
     <cs:spPr>
       <a:solidFill>
@@ -9206,9 +9397,9 @@
       </a:solidFill>
       <a:ln w="9525">
         <a:solidFill>
-          <a:schemeClr val="lt1">
-            <a:lumMod val="95000"/>
-            <a:alpha val="54000"/>
+          <a:schemeClr val="tx1">
+            <a:lumMod val="15000"/>
+            <a:lumOff val="85000"/>
           </a:schemeClr>
         </a:solidFill>
       </a:ln>
@@ -9219,8 +9410,9 @@
     <cs:fillRef idx="0"/>
     <cs:effectRef idx="0"/>
     <cs:fontRef idx="minor">
-      <a:schemeClr val="lt1">
-        <a:lumMod val="85000"/>
+      <a:schemeClr val="tx1">
+        <a:lumMod val="65000"/>
+        <a:lumOff val="35000"/>
       </a:schemeClr>
     </cs:fontRef>
     <cs:defRPr sz="900" kern="1200"/>
@@ -9230,8 +9422,14 @@
     <cs:fillRef idx="0"/>
     <cs:effectRef idx="0"/>
     <cs:fontRef idx="minor">
-      <a:schemeClr val="lt1"/>
+      <a:schemeClr val="tx1"/>
     </cs:fontRef>
+    <cs:spPr>
+      <a:noFill/>
+      <a:ln>
+        <a:noFill/>
+      </a:ln>
+    </cs:spPr>
   </cs:wall>
 </cs:chartStyle>
 </file>
@@ -9519,510 +9717,6 @@
 </a:theme>
 </file>
 
-<file path=word/theme/themeOverride1.xml><?xml version="1.0" encoding="utf-8"?>
-<a:themeOverride xmlns:a="http://schemas.openxmlformats.org/drawingml/2006/main">
-  <a:clrScheme name="Office">
-    <a:dk1>
-      <a:sysClr val="windowText" lastClr="000000"/>
-    </a:dk1>
-    <a:lt1>
-      <a:sysClr val="window" lastClr="FFFFFF"/>
-    </a:lt1>
-    <a:dk2>
-      <a:srgbClr val="44546A"/>
-    </a:dk2>
-    <a:lt2>
-      <a:srgbClr val="E7E6E6"/>
-    </a:lt2>
-    <a:accent1>
-      <a:srgbClr val="5B9BD5"/>
-    </a:accent1>
-    <a:accent2>
-      <a:srgbClr val="ED7D31"/>
-    </a:accent2>
-    <a:accent3>
-      <a:srgbClr val="A5A5A5"/>
-    </a:accent3>
-    <a:accent4>
-      <a:srgbClr val="FFC000"/>
-    </a:accent4>
-    <a:accent5>
-      <a:srgbClr val="4472C4"/>
-    </a:accent5>
-    <a:accent6>
-      <a:srgbClr val="70AD47"/>
-    </a:accent6>
-    <a:hlink>
-      <a:srgbClr val="0563C1"/>
-    </a:hlink>
-    <a:folHlink>
-      <a:srgbClr val="954F72"/>
-    </a:folHlink>
-  </a:clrScheme>
-  <a:fontScheme name="Office">
-    <a:majorFont>
-      <a:latin typeface="Calibri Light" panose="020F0302020204030204"/>
-      <a:ea typeface=""/>
-      <a:cs typeface=""/>
-      <a:font script="Jpan" typeface="ＭＳ Ｐゴシック"/>
-      <a:font script="Hang" typeface="맑은 고딕"/>
-      <a:font script="Hans" typeface="宋体"/>
-      <a:font script="Hant" typeface="新細明體"/>
-      <a:font script="Arab" typeface="Times New Roman"/>
-      <a:font script="Hebr" typeface="Times New Roman"/>
-      <a:font script="Thai" typeface="Tahoma"/>
-      <a:font script="Ethi" typeface="Nyala"/>
-      <a:font script="Beng" typeface="Vrinda"/>
-      <a:font script="Gujr" typeface="Shruti"/>
-      <a:font script="Khmr" typeface="MoolBoran"/>
-      <a:font script="Knda" typeface="Tunga"/>
-      <a:font script="Guru" typeface="Raavi"/>
-      <a:font script="Cans" typeface="Euphemia"/>
-      <a:font script="Cher" typeface="Plantagenet Cherokee"/>
-      <a:font script="Yiii" typeface="Microsoft Yi Baiti"/>
-      <a:font script="Tibt" typeface="Microsoft Himalaya"/>
-      <a:font script="Thaa" typeface="MV Boli"/>
-      <a:font script="Deva" typeface="Mangal"/>
-      <a:font script="Telu" typeface="Gautami"/>
-      <a:font script="Taml" typeface="Latha"/>
-      <a:font script="Syrc" typeface="Estrangelo Edessa"/>
-      <a:font script="Orya" typeface="Kalinga"/>
-      <a:font script="Mlym" typeface="Kartika"/>
-      <a:font script="Laoo" typeface="DokChampa"/>
-      <a:font script="Sinh" typeface="Iskoola Pota"/>
-      <a:font script="Mong" typeface="Mongolian Baiti"/>
-      <a:font script="Viet" typeface="Times New Roman"/>
-      <a:font script="Uigh" typeface="Microsoft Uighur"/>
-      <a:font script="Geor" typeface="Sylfaen"/>
-    </a:majorFont>
-    <a:minorFont>
-      <a:latin typeface="Calibri" panose="020F0502020204030204"/>
-      <a:ea typeface=""/>
-      <a:cs typeface=""/>
-      <a:font script="Jpan" typeface="ＭＳ Ｐゴシック"/>
-      <a:font script="Hang" typeface="맑은 고딕"/>
-      <a:font script="Hans" typeface="宋体"/>
-      <a:font script="Hant" typeface="新細明體"/>
-      <a:font script="Arab" typeface="Arial"/>
-      <a:font script="Hebr" typeface="Arial"/>
-      <a:font script="Thai" typeface="Tahoma"/>
-      <a:font script="Ethi" typeface="Nyala"/>
-      <a:font script="Beng" typeface="Vrinda"/>
-      <a:font script="Gujr" typeface="Shruti"/>
-      <a:font script="Khmr" typeface="DaunPenh"/>
-      <a:font script="Knda" typeface="Tunga"/>
-      <a:font script="Guru" typeface="Raavi"/>
-      <a:font script="Cans" typeface="Euphemia"/>
-      <a:font script="Cher" typeface="Plantagenet Cherokee"/>
-      <a:font script="Yiii" typeface="Microsoft Yi Baiti"/>
-      <a:font script="Tibt" typeface="Microsoft Himalaya"/>
-      <a:font script="Thaa" typeface="MV Boli"/>
-      <a:font script="Deva" typeface="Mangal"/>
-      <a:font script="Telu" typeface="Gautami"/>
-      <a:font script="Taml" typeface="Latha"/>
-      <a:font script="Syrc" typeface="Estrangelo Edessa"/>
-      <a:font script="Orya" typeface="Kalinga"/>
-      <a:font script="Mlym" typeface="Kartika"/>
-      <a:font script="Laoo" typeface="DokChampa"/>
-      <a:font script="Sinh" typeface="Iskoola Pota"/>
-      <a:font script="Mong" typeface="Mongolian Baiti"/>
-      <a:font script="Viet" typeface="Arial"/>
-      <a:font script="Uigh" typeface="Microsoft Uighur"/>
-      <a:font script="Geor" typeface="Sylfaen"/>
-    </a:minorFont>
-  </a:fontScheme>
-  <a:fmtScheme name="Office">
-    <a:fillStyleLst>
-      <a:solidFill>
-        <a:schemeClr val="phClr"/>
-      </a:solidFill>
-      <a:gradFill rotWithShape="1">
-        <a:gsLst>
-          <a:gs pos="0">
-            <a:schemeClr val="phClr">
-              <a:lumMod val="110000"/>
-              <a:satMod val="105000"/>
-              <a:tint val="67000"/>
-            </a:schemeClr>
-          </a:gs>
-          <a:gs pos="50000">
-            <a:schemeClr val="phClr">
-              <a:lumMod val="105000"/>
-              <a:satMod val="103000"/>
-              <a:tint val="73000"/>
-            </a:schemeClr>
-          </a:gs>
-          <a:gs pos="100000">
-            <a:schemeClr val="phClr">
-              <a:lumMod val="105000"/>
-              <a:satMod val="109000"/>
-              <a:tint val="81000"/>
-            </a:schemeClr>
-          </a:gs>
-        </a:gsLst>
-        <a:lin ang="5400000" scaled="0"/>
-      </a:gradFill>
-      <a:gradFill rotWithShape="1">
-        <a:gsLst>
-          <a:gs pos="0">
-            <a:schemeClr val="phClr">
-              <a:satMod val="103000"/>
-              <a:lumMod val="102000"/>
-              <a:tint val="94000"/>
-            </a:schemeClr>
-          </a:gs>
-          <a:gs pos="50000">
-            <a:schemeClr val="phClr">
-              <a:satMod val="110000"/>
-              <a:lumMod val="100000"/>
-              <a:shade val="100000"/>
-            </a:schemeClr>
-          </a:gs>
-          <a:gs pos="100000">
-            <a:schemeClr val="phClr">
-              <a:lumMod val="99000"/>
-              <a:satMod val="120000"/>
-              <a:shade val="78000"/>
-            </a:schemeClr>
-          </a:gs>
-        </a:gsLst>
-        <a:lin ang="5400000" scaled="0"/>
-      </a:gradFill>
-    </a:fillStyleLst>
-    <a:lnStyleLst>
-      <a:ln w="6350" cap="flat" cmpd="sng" algn="ctr">
-        <a:solidFill>
-          <a:schemeClr val="phClr"/>
-        </a:solidFill>
-        <a:prstDash val="solid"/>
-        <a:miter lim="800000"/>
-      </a:ln>
-      <a:ln w="12700" cap="flat" cmpd="sng" algn="ctr">
-        <a:solidFill>
-          <a:schemeClr val="phClr"/>
-        </a:solidFill>
-        <a:prstDash val="solid"/>
-        <a:miter lim="800000"/>
-      </a:ln>
-      <a:ln w="19050" cap="flat" cmpd="sng" algn="ctr">
-        <a:solidFill>
-          <a:schemeClr val="phClr"/>
-        </a:solidFill>
-        <a:prstDash val="solid"/>
-        <a:miter lim="800000"/>
-      </a:ln>
-    </a:lnStyleLst>
-    <a:effectStyleLst>
-      <a:effectStyle>
-        <a:effectLst/>
-      </a:effectStyle>
-      <a:effectStyle>
-        <a:effectLst/>
-      </a:effectStyle>
-      <a:effectStyle>
-        <a:effectLst>
-          <a:outerShdw blurRad="57150" dist="19050" dir="5400000" algn="ctr" rotWithShape="0">
-            <a:srgbClr val="000000">
-              <a:alpha val="63000"/>
-            </a:srgbClr>
-          </a:outerShdw>
-        </a:effectLst>
-      </a:effectStyle>
-    </a:effectStyleLst>
-    <a:bgFillStyleLst>
-      <a:solidFill>
-        <a:schemeClr val="phClr"/>
-      </a:solidFill>
-      <a:solidFill>
-        <a:schemeClr val="phClr">
-          <a:tint val="95000"/>
-          <a:satMod val="170000"/>
-        </a:schemeClr>
-      </a:solidFill>
-      <a:gradFill rotWithShape="1">
-        <a:gsLst>
-          <a:gs pos="0">
-            <a:schemeClr val="phClr">
-              <a:tint val="93000"/>
-              <a:satMod val="150000"/>
-              <a:shade val="98000"/>
-              <a:lumMod val="102000"/>
-            </a:schemeClr>
-          </a:gs>
-          <a:gs pos="50000">
-            <a:schemeClr val="phClr">
-              <a:tint val="98000"/>
-              <a:satMod val="130000"/>
-              <a:shade val="90000"/>
-              <a:lumMod val="103000"/>
-            </a:schemeClr>
-          </a:gs>
-          <a:gs pos="100000">
-            <a:schemeClr val="phClr">
-              <a:shade val="63000"/>
-              <a:satMod val="120000"/>
-            </a:schemeClr>
-          </a:gs>
-        </a:gsLst>
-        <a:lin ang="5400000" scaled="0"/>
-      </a:gradFill>
-    </a:bgFillStyleLst>
-  </a:fmtScheme>
-</a:themeOverride>
-</file>
-
-<file path=word/theme/themeOverride2.xml><?xml version="1.0" encoding="utf-8"?>
-<a:themeOverride xmlns:a="http://schemas.openxmlformats.org/drawingml/2006/main">
-  <a:clrScheme name="Office">
-    <a:dk1>
-      <a:sysClr val="windowText" lastClr="000000"/>
-    </a:dk1>
-    <a:lt1>
-      <a:sysClr val="window" lastClr="FFFFFF"/>
-    </a:lt1>
-    <a:dk2>
-      <a:srgbClr val="44546A"/>
-    </a:dk2>
-    <a:lt2>
-      <a:srgbClr val="E7E6E6"/>
-    </a:lt2>
-    <a:accent1>
-      <a:srgbClr val="5B9BD5"/>
-    </a:accent1>
-    <a:accent2>
-      <a:srgbClr val="ED7D31"/>
-    </a:accent2>
-    <a:accent3>
-      <a:srgbClr val="A5A5A5"/>
-    </a:accent3>
-    <a:accent4>
-      <a:srgbClr val="FFC000"/>
-    </a:accent4>
-    <a:accent5>
-      <a:srgbClr val="4472C4"/>
-    </a:accent5>
-    <a:accent6>
-      <a:srgbClr val="70AD47"/>
-    </a:accent6>
-    <a:hlink>
-      <a:srgbClr val="0563C1"/>
-    </a:hlink>
-    <a:folHlink>
-      <a:srgbClr val="954F72"/>
-    </a:folHlink>
-  </a:clrScheme>
-  <a:fontScheme name="Office">
-    <a:majorFont>
-      <a:latin typeface="Calibri Light" panose="020F0302020204030204"/>
-      <a:ea typeface=""/>
-      <a:cs typeface=""/>
-      <a:font script="Jpan" typeface="ＭＳ Ｐゴシック"/>
-      <a:font script="Hang" typeface="맑은 고딕"/>
-      <a:font script="Hans" typeface="宋体"/>
-      <a:font script="Hant" typeface="新細明體"/>
-      <a:font script="Arab" typeface="Times New Roman"/>
-      <a:font script="Hebr" typeface="Times New Roman"/>
-      <a:font script="Thai" typeface="Tahoma"/>
-      <a:font script="Ethi" typeface="Nyala"/>
-      <a:font script="Beng" typeface="Vrinda"/>
-      <a:font script="Gujr" typeface="Shruti"/>
-      <a:font script="Khmr" typeface="MoolBoran"/>
-      <a:font script="Knda" typeface="Tunga"/>
-      <a:font script="Guru" typeface="Raavi"/>
-      <a:font script="Cans" typeface="Euphemia"/>
-      <a:font script="Cher" typeface="Plantagenet Cherokee"/>
-      <a:font script="Yiii" typeface="Microsoft Yi Baiti"/>
-      <a:font script="Tibt" typeface="Microsoft Himalaya"/>
-      <a:font script="Thaa" typeface="MV Boli"/>
-      <a:font script="Deva" typeface="Mangal"/>
-      <a:font script="Telu" typeface="Gautami"/>
-      <a:font script="Taml" typeface="Latha"/>
-      <a:font script="Syrc" typeface="Estrangelo Edessa"/>
-      <a:font script="Orya" typeface="Kalinga"/>
-      <a:font script="Mlym" typeface="Kartika"/>
-      <a:font script="Laoo" typeface="DokChampa"/>
-      <a:font script="Sinh" typeface="Iskoola Pota"/>
-      <a:font script="Mong" typeface="Mongolian Baiti"/>
-      <a:font script="Viet" typeface="Times New Roman"/>
-      <a:font script="Uigh" typeface="Microsoft Uighur"/>
-      <a:font script="Geor" typeface="Sylfaen"/>
-    </a:majorFont>
-    <a:minorFont>
-      <a:latin typeface="Calibri" panose="020F0502020204030204"/>
-      <a:ea typeface=""/>
-      <a:cs typeface=""/>
-      <a:font script="Jpan" typeface="ＭＳ Ｐゴシック"/>
-      <a:font script="Hang" typeface="맑은 고딕"/>
-      <a:font script="Hans" typeface="宋体"/>
-      <a:font script="Hant" typeface="新細明體"/>
-      <a:font script="Arab" typeface="Arial"/>
-      <a:font script="Hebr" typeface="Arial"/>
-      <a:font script="Thai" typeface="Tahoma"/>
-      <a:font script="Ethi" typeface="Nyala"/>
-      <a:font script="Beng" typeface="Vrinda"/>
-      <a:font script="Gujr" typeface="Shruti"/>
-      <a:font script="Khmr" typeface="DaunPenh"/>
-      <a:font script="Knda" typeface="Tunga"/>
-      <a:font script="Guru" typeface="Raavi"/>
-      <a:font script="Cans" typeface="Euphemia"/>
-      <a:font script="Cher" typeface="Plantagenet Cherokee"/>
-      <a:font script="Yiii" typeface="Microsoft Yi Baiti"/>
-      <a:font script="Tibt" typeface="Microsoft Himalaya"/>
-      <a:font script="Thaa" typeface="MV Boli"/>
-      <a:font script="Deva" typeface="Mangal"/>
-      <a:font script="Telu" typeface="Gautami"/>
-      <a:font script="Taml" typeface="Latha"/>
-      <a:font script="Syrc" typeface="Estrangelo Edessa"/>
-      <a:font script="Orya" typeface="Kalinga"/>
-      <a:font script="Mlym" typeface="Kartika"/>
-      <a:font script="Laoo" typeface="DokChampa"/>
-      <a:font script="Sinh" typeface="Iskoola Pota"/>
-      <a:font script="Mong" typeface="Mongolian Baiti"/>
-      <a:font script="Viet" typeface="Arial"/>
-      <a:font script="Uigh" typeface="Microsoft Uighur"/>
-      <a:font script="Geor" typeface="Sylfaen"/>
-    </a:minorFont>
-  </a:fontScheme>
-  <a:fmtScheme name="Office">
-    <a:fillStyleLst>
-      <a:solidFill>
-        <a:schemeClr val="phClr"/>
-      </a:solidFill>
-      <a:gradFill rotWithShape="1">
-        <a:gsLst>
-          <a:gs pos="0">
-            <a:schemeClr val="phClr">
-              <a:lumMod val="110000"/>
-              <a:satMod val="105000"/>
-              <a:tint val="67000"/>
-            </a:schemeClr>
-          </a:gs>
-          <a:gs pos="50000">
-            <a:schemeClr val="phClr">
-              <a:lumMod val="105000"/>
-              <a:satMod val="103000"/>
-              <a:tint val="73000"/>
-            </a:schemeClr>
-          </a:gs>
-          <a:gs pos="100000">
-            <a:schemeClr val="phClr">
-              <a:lumMod val="105000"/>
-              <a:satMod val="109000"/>
-              <a:tint val="81000"/>
-            </a:schemeClr>
-          </a:gs>
-        </a:gsLst>
-        <a:lin ang="5400000" scaled="0"/>
-      </a:gradFill>
-      <a:gradFill rotWithShape="1">
-        <a:gsLst>
-          <a:gs pos="0">
-            <a:schemeClr val="phClr">
-              <a:satMod val="103000"/>
-              <a:lumMod val="102000"/>
-              <a:tint val="94000"/>
-            </a:schemeClr>
-          </a:gs>
-          <a:gs pos="50000">
-            <a:schemeClr val="phClr">
-              <a:satMod val="110000"/>
-              <a:lumMod val="100000"/>
-              <a:shade val="100000"/>
-            </a:schemeClr>
-          </a:gs>
-          <a:gs pos="100000">
-            <a:schemeClr val="phClr">
-              <a:lumMod val="99000"/>
-              <a:satMod val="120000"/>
-              <a:shade val="78000"/>
-            </a:schemeClr>
-          </a:gs>
-        </a:gsLst>
-        <a:lin ang="5400000" scaled="0"/>
-      </a:gradFill>
-    </a:fillStyleLst>
-    <a:lnStyleLst>
-      <a:ln w="6350" cap="flat" cmpd="sng" algn="ctr">
-        <a:solidFill>
-          <a:schemeClr val="phClr"/>
-        </a:solidFill>
-        <a:prstDash val="solid"/>
-        <a:miter lim="800000"/>
-      </a:ln>
-      <a:ln w="12700" cap="flat" cmpd="sng" algn="ctr">
-        <a:solidFill>
-          <a:schemeClr val="phClr"/>
-        </a:solidFill>
-        <a:prstDash val="solid"/>
-        <a:miter lim="800000"/>
-      </a:ln>
-      <a:ln w="19050" cap="flat" cmpd="sng" algn="ctr">
-        <a:solidFill>
-          <a:schemeClr val="phClr"/>
-        </a:solidFill>
-        <a:prstDash val="solid"/>
-        <a:miter lim="800000"/>
-      </a:ln>
-    </a:lnStyleLst>
-    <a:effectStyleLst>
-      <a:effectStyle>
-        <a:effectLst/>
-      </a:effectStyle>
-      <a:effectStyle>
-        <a:effectLst/>
-      </a:effectStyle>
-      <a:effectStyle>
-        <a:effectLst>
-          <a:outerShdw blurRad="57150" dist="19050" dir="5400000" algn="ctr" rotWithShape="0">
-            <a:srgbClr val="000000">
-              <a:alpha val="63000"/>
-            </a:srgbClr>
-          </a:outerShdw>
-        </a:effectLst>
-      </a:effectStyle>
-    </a:effectStyleLst>
-    <a:bgFillStyleLst>
-      <a:solidFill>
-        <a:schemeClr val="phClr"/>
-      </a:solidFill>
-      <a:solidFill>
-        <a:schemeClr val="phClr">
-          <a:tint val="95000"/>
-          <a:satMod val="170000"/>
-        </a:schemeClr>
-      </a:solidFill>
-      <a:gradFill rotWithShape="1">
-        <a:gsLst>
-          <a:gs pos="0">
-            <a:schemeClr val="phClr">
-              <a:tint val="93000"/>
-              <a:satMod val="150000"/>
-              <a:shade val="98000"/>
-              <a:lumMod val="102000"/>
-            </a:schemeClr>
-          </a:gs>
-          <a:gs pos="50000">
-            <a:schemeClr val="phClr">
-              <a:tint val="98000"/>
-              <a:satMod val="130000"/>
-              <a:shade val="90000"/>
-              <a:lumMod val="103000"/>
-            </a:schemeClr>
-          </a:gs>
-          <a:gs pos="100000">
-            <a:schemeClr val="phClr">
-              <a:shade val="63000"/>
-              <a:satMod val="120000"/>
-            </a:schemeClr>
-          </a:gs>
-        </a:gsLst>
-        <a:lin ang="5400000" scaled="0"/>
-      </a:gradFill>
-    </a:bgFillStyleLst>
-  </a:fmtScheme>
-</a:themeOverride>
-</file>
-
 <file path=word/webextensions/taskpanes.xml><?xml version="1.0" encoding="utf-8"?>
 <wetp:taskpanes xmlns:wetp="http://schemas.microsoft.com/office/webextensions/taskpanes/2010/11">
   <wetp:taskpane dockstate="right" visibility="0" width="350" row="1">
@@ -10073,7 +9767,7 @@
 </file>
 
 <file path=customXml/itemProps1.xml><?xml version="1.0" encoding="utf-8"?>
-<ds:datastoreItem xmlns:ds="http://schemas.openxmlformats.org/officeDocument/2006/customXml" ds:itemID="{2F020D01-BBDC-4C71-B3B1-D8932D85B116}">
+<ds:datastoreItem xmlns:ds="http://schemas.openxmlformats.org/officeDocument/2006/customXml" ds:itemID="{7FADC683-3B72-4BF2-B1D6-0F4FBD55CC7F}">
   <ds:schemaRefs>
     <ds:schemaRef ds:uri="http://schemas.openxmlformats.org/officeDocument/2006/bibliography"/>
   </ds:schemaRefs>

</xml_diff>